<commit_message>
Análise de Dados Educacionais
</commit_message>
<xml_diff>
--- a/Projeto de Pesquisa_v1_28_09.docx
+++ b/Projeto de Pesquisa_v1_28_09.docx
@@ -316,8 +316,18 @@
           <w:sz w:val="24"/>
           <w:szCs w:val="24"/>
         </w:rPr>
-        <w:t>Renato José Sassi</w:t>
-      </w:r>
+        <w:t xml:space="preserve">Renato José </w:t>
+      </w:r>
+      <w:proofErr w:type="spellStart"/>
+      <w:r>
+        <w:rPr>
+          <w:rFonts w:ascii="Arial" w:hAnsi="Arial" w:cs="Arial"/>
+          <w:sz w:val="24"/>
+          <w:szCs w:val="24"/>
+        </w:rPr>
+        <w:t>Sassi</w:t>
+      </w:r>
+      <w:proofErr w:type="spellEnd"/>
     </w:p>
     <w:p>
       <w:pPr>
@@ -571,12 +581,21 @@
         </w:rPr>
         <w:t xml:space="preserve">Existem várias técnicas para análise de dados educacionais, sendo elas </w:t>
       </w:r>
-      <w:r>
-        <w:rPr>
-          <w:rFonts w:ascii="Arial" w:hAnsi="Arial" w:cs="Arial"/>
-          <w:sz w:val="24"/>
-        </w:rPr>
-        <w:t>Educational Data Mining (EDM) (ou Mineração de Dados Educacionais - MDE),</w:t>
+      <w:proofErr w:type="spellStart"/>
+      <w:r>
+        <w:rPr>
+          <w:rFonts w:ascii="Arial" w:hAnsi="Arial" w:cs="Arial"/>
+          <w:sz w:val="24"/>
+        </w:rPr>
+        <w:t>Educational</w:t>
+      </w:r>
+      <w:proofErr w:type="spellEnd"/>
+      <w:r>
+        <w:rPr>
+          <w:rFonts w:ascii="Arial" w:hAnsi="Arial" w:cs="Arial"/>
+          <w:sz w:val="24"/>
+        </w:rPr>
+        <w:t xml:space="preserve"> Data Mining (EDM) (ou Mineração de Dados Educacionais - MDE),</w:t>
       </w:r>
       <w:r>
         <w:rPr>
@@ -590,7 +609,55 @@
           <w:rFonts w:ascii="Arial" w:hAnsi="Arial" w:cs="Arial"/>
           <w:sz w:val="24"/>
         </w:rPr>
-        <w:t>Learning Analytics (LA) e Academic Analytics (AA)</w:t>
+        <w:t xml:space="preserve">Learning </w:t>
+      </w:r>
+      <w:proofErr w:type="spellStart"/>
+      <w:r>
+        <w:rPr>
+          <w:rFonts w:ascii="Arial" w:hAnsi="Arial" w:cs="Arial"/>
+          <w:sz w:val="24"/>
+        </w:rPr>
+        <w:t>Analytics</w:t>
+      </w:r>
+      <w:proofErr w:type="spellEnd"/>
+      <w:r>
+        <w:rPr>
+          <w:rFonts w:ascii="Arial" w:hAnsi="Arial" w:cs="Arial"/>
+          <w:sz w:val="24"/>
+        </w:rPr>
+        <w:t xml:space="preserve"> (LA) e </w:t>
+      </w:r>
+      <w:proofErr w:type="spellStart"/>
+      <w:r>
+        <w:rPr>
+          <w:rFonts w:ascii="Arial" w:hAnsi="Arial" w:cs="Arial"/>
+          <w:sz w:val="24"/>
+        </w:rPr>
+        <w:t>Academic</w:t>
+      </w:r>
+      <w:proofErr w:type="spellEnd"/>
+      <w:r>
+        <w:rPr>
+          <w:rFonts w:ascii="Arial" w:hAnsi="Arial" w:cs="Arial"/>
+          <w:sz w:val="24"/>
+        </w:rPr>
+        <w:t xml:space="preserve"> </w:t>
+      </w:r>
+      <w:proofErr w:type="spellStart"/>
+      <w:r>
+        <w:rPr>
+          <w:rFonts w:ascii="Arial" w:hAnsi="Arial" w:cs="Arial"/>
+          <w:sz w:val="24"/>
+        </w:rPr>
+        <w:t>Analytics</w:t>
+      </w:r>
+      <w:proofErr w:type="spellEnd"/>
+      <w:r>
+        <w:rPr>
+          <w:rFonts w:ascii="Arial" w:hAnsi="Arial" w:cs="Arial"/>
+          <w:sz w:val="24"/>
+        </w:rPr>
+        <w:t xml:space="preserve"> (AA)</w:t>
       </w:r>
       <w:r>
         <w:rPr>
@@ -618,7 +685,23 @@
           <w:rFonts w:ascii="Arial" w:hAnsi="Arial" w:cs="Arial"/>
           <w:sz w:val="24"/>
         </w:rPr>
-        <w:t xml:space="preserve">A Mineração de Dados Educacionais ou em inglês Educational Data Mining (EDM) é uma disciplina oriunda da mineração de dados, que pode auxiliar na identificação do perfil do egresso de escola técnica. A mineração de dados educacionais tem como objetivo o desenvolvimento de métodos para explorar os dados provenientes de cenários educacionais e essas metodologias são utilizadas para compreender os alunos nos seus ambientes de aprendizagem. Assim, o objetivo deste projeto é investigar a aplicação da mineração de dados educacionais na identificação do perfil de egressos da ETEC Paulistano. O estudo será desenvolvido na ETEC Paulistano, situada no Jardim Paulistano, que se encontra no centro de uma região altamente populosa e carente de escolas, de infraestrutura e de empregos. </w:t>
+        <w:t xml:space="preserve">A Mineração de Dados Educacionais ou em inglês </w:t>
+      </w:r>
+      <w:proofErr w:type="spellStart"/>
+      <w:r>
+        <w:rPr>
+          <w:rFonts w:ascii="Arial" w:hAnsi="Arial" w:cs="Arial"/>
+          <w:sz w:val="24"/>
+        </w:rPr>
+        <w:t>Educational</w:t>
+      </w:r>
+      <w:proofErr w:type="spellEnd"/>
+      <w:r>
+        <w:rPr>
+          <w:rFonts w:ascii="Arial" w:hAnsi="Arial" w:cs="Arial"/>
+          <w:sz w:val="24"/>
+        </w:rPr>
+        <w:t xml:space="preserve"> Data Mining (EDM) é uma disciplina oriunda da mineração de dados, que pode auxiliar na identificação do perfil do egresso de escola técnica. A mineração de dados educacionais tem como objetivo o desenvolvimento de métodos para explorar os dados provenientes de cenários educacionais e essas metodologias são utilizadas para compreender os alunos nos seus ambientes de aprendizagem. Assim, o objetivo deste projeto é investigar a aplicação da mineração de dados educacionais na identificação do perfil de egressos da ETEC Paulistano. O estudo será desenvolvido na ETEC Paulistano, situada no Jardim Paulistano, que se encontra no centro de uma região altamente populosa e carente de escolas, de infraestrutura e de empregos. </w:t>
       </w:r>
       <w:r>
         <w:rPr>
@@ -1265,7 +1348,25 @@
           <w:szCs w:val="24"/>
         </w:rPr>
         <w:lastRenderedPageBreak/>
-        <w:t>Médio que são anuais. A cada processo seletivo é preciso conferir quais os cursos oferecidos em cada unidade, pois o conselho de escola junto com a supervisão do Centro Paula Souza define quais cursos serão ofertados nas ETECs (ETEC PAULISTANO, 2019).</w:t>
+        <w:t xml:space="preserve">Médio que são anuais. A cada processo seletivo é preciso conferir quais os cursos oferecidos em cada unidade, pois o conselho de escola junto com a supervisão do Centro Paula Souza define quais cursos serão ofertados nas </w:t>
+      </w:r>
+      <w:proofErr w:type="spellStart"/>
+      <w:r>
+        <w:rPr>
+          <w:rFonts w:ascii="Arial" w:hAnsi="Arial" w:cs="Arial"/>
+          <w:sz w:val="24"/>
+          <w:szCs w:val="24"/>
+        </w:rPr>
+        <w:t>ETECs</w:t>
+      </w:r>
+      <w:proofErr w:type="spellEnd"/>
+      <w:r>
+        <w:rPr>
+          <w:rFonts w:ascii="Arial" w:hAnsi="Arial" w:cs="Arial"/>
+          <w:sz w:val="24"/>
+          <w:szCs w:val="24"/>
+        </w:rPr>
+        <w:t xml:space="preserve"> (ETEC PAULISTANO, 2019).</w:t>
       </w:r>
     </w:p>
     <w:p>
@@ -1406,7 +1507,25 @@
           <w:szCs w:val="24"/>
         </w:rPr>
         <w:lastRenderedPageBreak/>
-        <w:t>Tratando-se dados educacionais, a Mineração de Dados Educacionais ou Educational Data Mining (EDM), uma disciplina oriunda da mineração de dados, pode auxiliar na identificação do perfil do egresso de escola técnica.</w:t>
+        <w:t xml:space="preserve">Tratando-se dados educacionais, a Mineração de Dados Educacionais ou </w:t>
+      </w:r>
+      <w:proofErr w:type="spellStart"/>
+      <w:r>
+        <w:rPr>
+          <w:rFonts w:ascii="Arial" w:hAnsi="Arial" w:cs="Arial"/>
+          <w:sz w:val="24"/>
+          <w:szCs w:val="24"/>
+        </w:rPr>
+        <w:t>Educational</w:t>
+      </w:r>
+      <w:proofErr w:type="spellEnd"/>
+      <w:r>
+        <w:rPr>
+          <w:rFonts w:ascii="Arial" w:hAnsi="Arial" w:cs="Arial"/>
+          <w:sz w:val="24"/>
+          <w:szCs w:val="24"/>
+        </w:rPr>
+        <w:t xml:space="preserve"> Data Mining (EDM), uma disciplina oriunda da mineração de dados, pode auxiliar na identificação do perfil do egresso de escola técnica.</w:t>
       </w:r>
     </w:p>
     <w:p>
@@ -1426,7 +1545,61 @@
           <w:sz w:val="24"/>
           <w:szCs w:val="24"/>
         </w:rPr>
-        <w:t>Segundo o Journal of Educational Data Mining (2016), a mineração de dados educacionais tem como objetivo o desenvolvimento de métodos para explorar os dados provenientes de cenários educacionais e essas metodologias são utilizadas para compreender os alunos nos seus ambientes de aprendizagem.</w:t>
+        <w:t xml:space="preserve">Segundo o </w:t>
+      </w:r>
+      <w:proofErr w:type="spellStart"/>
+      <w:r>
+        <w:rPr>
+          <w:rFonts w:ascii="Arial" w:hAnsi="Arial" w:cs="Arial"/>
+          <w:sz w:val="24"/>
+          <w:szCs w:val="24"/>
+        </w:rPr>
+        <w:t>Journal</w:t>
+      </w:r>
+      <w:proofErr w:type="spellEnd"/>
+      <w:r>
+        <w:rPr>
+          <w:rFonts w:ascii="Arial" w:hAnsi="Arial" w:cs="Arial"/>
+          <w:sz w:val="24"/>
+          <w:szCs w:val="24"/>
+        </w:rPr>
+        <w:t xml:space="preserve"> </w:t>
+      </w:r>
+      <w:proofErr w:type="spellStart"/>
+      <w:r>
+        <w:rPr>
+          <w:rFonts w:ascii="Arial" w:hAnsi="Arial" w:cs="Arial"/>
+          <w:sz w:val="24"/>
+          <w:szCs w:val="24"/>
+        </w:rPr>
+        <w:t>of</w:t>
+      </w:r>
+      <w:proofErr w:type="spellEnd"/>
+      <w:r>
+        <w:rPr>
+          <w:rFonts w:ascii="Arial" w:hAnsi="Arial" w:cs="Arial"/>
+          <w:sz w:val="24"/>
+          <w:szCs w:val="24"/>
+        </w:rPr>
+        <w:t xml:space="preserve"> </w:t>
+      </w:r>
+      <w:proofErr w:type="spellStart"/>
+      <w:r>
+        <w:rPr>
+          <w:rFonts w:ascii="Arial" w:hAnsi="Arial" w:cs="Arial"/>
+          <w:sz w:val="24"/>
+          <w:szCs w:val="24"/>
+        </w:rPr>
+        <w:t>Educational</w:t>
+      </w:r>
+      <w:proofErr w:type="spellEnd"/>
+      <w:r>
+        <w:rPr>
+          <w:rFonts w:ascii="Arial" w:hAnsi="Arial" w:cs="Arial"/>
+          <w:sz w:val="24"/>
+          <w:szCs w:val="24"/>
+        </w:rPr>
+        <w:t xml:space="preserve"> Data Mining (2016), a mineração de dados educacionais tem como objetivo o desenvolvimento de métodos para explorar os dados provenientes de cenários educacionais e essas metodologias são utilizadas para compreender os alunos nos seus ambientes de aprendizagem.</w:t>
       </w:r>
     </w:p>
     <w:p>
@@ -1475,7 +1648,87 @@
           <w:szCs w:val="24"/>
           <w:highlight w:val="yellow"/>
         </w:rPr>
-        <w:t>Além da mineração de dados educacionais Silva (2017) diz que a análise de dados educacionais se divide em temáticas como Educational Data Mining (EDM) (ou Mineração de Dados Educacionais - MDE), Learning Analytics (LA) e Academic Analytics (AA), onde se diferenciam principalmente no como se trata cada tipo de problema.</w:t>
+        <w:t xml:space="preserve">Além da mineração de dados educacionais Silva (2017) diz que a análise de dados educacionais se divide em temáticas como </w:t>
+      </w:r>
+      <w:proofErr w:type="spellStart"/>
+      <w:r>
+        <w:rPr>
+          <w:rFonts w:ascii="Arial" w:hAnsi="Arial" w:cs="Arial"/>
+          <w:sz w:val="24"/>
+          <w:szCs w:val="24"/>
+          <w:highlight w:val="yellow"/>
+        </w:rPr>
+        <w:t>Educational</w:t>
+      </w:r>
+      <w:proofErr w:type="spellEnd"/>
+      <w:r>
+        <w:rPr>
+          <w:rFonts w:ascii="Arial" w:hAnsi="Arial" w:cs="Arial"/>
+          <w:sz w:val="24"/>
+          <w:szCs w:val="24"/>
+          <w:highlight w:val="yellow"/>
+        </w:rPr>
+        <w:t xml:space="preserve"> Data Mining (EDM) (ou Mineração de Dados Educacionais - MDE), Learning </w:t>
+      </w:r>
+      <w:proofErr w:type="spellStart"/>
+      <w:r>
+        <w:rPr>
+          <w:rFonts w:ascii="Arial" w:hAnsi="Arial" w:cs="Arial"/>
+          <w:sz w:val="24"/>
+          <w:szCs w:val="24"/>
+          <w:highlight w:val="yellow"/>
+        </w:rPr>
+        <w:t>Analytics</w:t>
+      </w:r>
+      <w:proofErr w:type="spellEnd"/>
+      <w:r>
+        <w:rPr>
+          <w:rFonts w:ascii="Arial" w:hAnsi="Arial" w:cs="Arial"/>
+          <w:sz w:val="24"/>
+          <w:szCs w:val="24"/>
+          <w:highlight w:val="yellow"/>
+        </w:rPr>
+        <w:t xml:space="preserve"> (LA) e </w:t>
+      </w:r>
+      <w:proofErr w:type="spellStart"/>
+      <w:r>
+        <w:rPr>
+          <w:rFonts w:ascii="Arial" w:hAnsi="Arial" w:cs="Arial"/>
+          <w:sz w:val="24"/>
+          <w:szCs w:val="24"/>
+          <w:highlight w:val="yellow"/>
+        </w:rPr>
+        <w:t>Academic</w:t>
+      </w:r>
+      <w:proofErr w:type="spellEnd"/>
+      <w:r>
+        <w:rPr>
+          <w:rFonts w:ascii="Arial" w:hAnsi="Arial" w:cs="Arial"/>
+          <w:sz w:val="24"/>
+          <w:szCs w:val="24"/>
+          <w:highlight w:val="yellow"/>
+        </w:rPr>
+        <w:t xml:space="preserve"> </w:t>
+      </w:r>
+      <w:proofErr w:type="spellStart"/>
+      <w:r>
+        <w:rPr>
+          <w:rFonts w:ascii="Arial" w:hAnsi="Arial" w:cs="Arial"/>
+          <w:sz w:val="24"/>
+          <w:szCs w:val="24"/>
+          <w:highlight w:val="yellow"/>
+        </w:rPr>
+        <w:t>Analytics</w:t>
+      </w:r>
+      <w:proofErr w:type="spellEnd"/>
+      <w:r>
+        <w:rPr>
+          <w:rFonts w:ascii="Arial" w:hAnsi="Arial" w:cs="Arial"/>
+          <w:sz w:val="24"/>
+          <w:szCs w:val="24"/>
+          <w:highlight w:val="yellow"/>
+        </w:rPr>
+        <w:t xml:space="preserve"> (AA), onde se diferenciam principalmente no como se trata cada tipo de problema.</w:t>
       </w:r>
     </w:p>
     <w:p>
@@ -1794,6 +2047,7 @@
         </w:rPr>
         <w:t>ão(</w:t>
       </w:r>
+      <w:proofErr w:type="spellStart"/>
       <w:r>
         <w:rPr>
           <w:rFonts w:ascii="Arial" w:hAnsi="Arial" w:cs="Arial"/>
@@ -1803,6 +2057,7 @@
         </w:rPr>
         <w:t>ões</w:t>
       </w:r>
+      <w:proofErr w:type="spellEnd"/>
       <w:r>
         <w:rPr>
           <w:rFonts w:ascii="Arial" w:hAnsi="Arial" w:cs="Arial"/>
@@ -3832,7 +4087,27 @@
           <w:szCs w:val="24"/>
           <w:lang w:val="x-none" w:eastAsia="x-none"/>
         </w:rPr>
-        <w:t>A cooperação possibilitará que todo corpo acadêmico envolvido no processo de tomada de decisões para a instituição e para o desenvolvimento da ETEC, prospéra um ambiente de trabalho oportuno com uma harmonização entre todas as divisões das ETECS.</w:t>
+        <w:t xml:space="preserve">A cooperação possibilitará que todo corpo acadêmico envolvido no processo de tomada de decisões para a instituição e para o desenvolvimento da ETEC, </w:t>
+      </w:r>
+      <w:proofErr w:type="spellStart"/>
+      <w:r>
+        <w:rPr>
+          <w:rFonts w:ascii="Arial" w:hAnsi="Arial" w:cs="Arial"/>
+          <w:sz w:val="24"/>
+          <w:szCs w:val="24"/>
+          <w:lang w:val="x-none" w:eastAsia="x-none"/>
+        </w:rPr>
+        <w:t>prospéra</w:t>
+      </w:r>
+      <w:proofErr w:type="spellEnd"/>
+      <w:r>
+        <w:rPr>
+          <w:rFonts w:ascii="Arial" w:hAnsi="Arial" w:cs="Arial"/>
+          <w:sz w:val="24"/>
+          <w:szCs w:val="24"/>
+          <w:lang w:val="x-none" w:eastAsia="x-none"/>
+        </w:rPr>
+        <w:t xml:space="preserve"> um ambiente de trabalho oportuno com uma harmonização entre todas as divisões das ETECS.</w:t>
       </w:r>
     </w:p>
     <w:p>
@@ -3905,7 +4180,47 @@
           <w:szCs w:val="24"/>
           <w:lang w:val="x-none" w:eastAsia="x-none"/>
         </w:rPr>
-        <w:t xml:space="preserve">A ETEC Paulistano situada então nessa região, atende a todos moradores do entorno deste ambiente com alunos moradores do Jardim Paulistano e entorno, Jardim Carumbé, Vila Zatti, Jardim Nossa Senhora Aparecida, Morro Grande, Jardim Paquetá e COAB Vila Nova Brasilândia. Uma região com cerca de 300.000 habitantes, percebe-se aí que o distrito da Brasilândia é um dos mais populosos da cidade de São Paulo. </w:t>
+        <w:t xml:space="preserve">A ETEC Paulistano situada então nessa região, atende a todos moradores do entorno deste ambiente com alunos moradores do Jardim Paulistano e entorno, Jardim </w:t>
+      </w:r>
+      <w:proofErr w:type="spellStart"/>
+      <w:r>
+        <w:rPr>
+          <w:rFonts w:ascii="Arial" w:hAnsi="Arial" w:cs="Arial"/>
+          <w:sz w:val="24"/>
+          <w:szCs w:val="24"/>
+          <w:lang w:val="x-none" w:eastAsia="x-none"/>
+        </w:rPr>
+        <w:t>Carumbé</w:t>
+      </w:r>
+      <w:proofErr w:type="spellEnd"/>
+      <w:r>
+        <w:rPr>
+          <w:rFonts w:ascii="Arial" w:hAnsi="Arial" w:cs="Arial"/>
+          <w:sz w:val="24"/>
+          <w:szCs w:val="24"/>
+          <w:lang w:val="x-none" w:eastAsia="x-none"/>
+        </w:rPr>
+        <w:t xml:space="preserve">, Vila </w:t>
+      </w:r>
+      <w:proofErr w:type="spellStart"/>
+      <w:r>
+        <w:rPr>
+          <w:rFonts w:ascii="Arial" w:hAnsi="Arial" w:cs="Arial"/>
+          <w:sz w:val="24"/>
+          <w:szCs w:val="24"/>
+          <w:lang w:val="x-none" w:eastAsia="x-none"/>
+        </w:rPr>
+        <w:t>Zatti</w:t>
+      </w:r>
+      <w:proofErr w:type="spellEnd"/>
+      <w:r>
+        <w:rPr>
+          <w:rFonts w:ascii="Arial" w:hAnsi="Arial" w:cs="Arial"/>
+          <w:sz w:val="24"/>
+          <w:szCs w:val="24"/>
+          <w:lang w:val="x-none" w:eastAsia="x-none"/>
+        </w:rPr>
+        <w:t xml:space="preserve">, Jardim Nossa Senhora Aparecida, Morro Grande, Jardim Paquetá e COAB Vila Nova Brasilândia. Uma região com cerca de 300.000 habitantes, percebe-se aí que o distrito da Brasilândia é um dos mais populosos da cidade de São Paulo. </w:t>
       </w:r>
     </w:p>
     <w:p>
@@ -4361,15 +4676,10 @@
           <w:sz w:val="24"/>
           <w:szCs w:val="24"/>
         </w:rPr>
-        <w:t>No contexto educacional, os dados podem ser de diferentes fontes como, por exemplo, ambientes virtuais de aprendizagem, questionários, sites de professores, sistemas acadêmicos, sistemas tutores inteligentes, dentre outros, e fornecer informações sobre estudantes, professores e os contextos educacionais em que estão inseridos (NASCIMENTO et al., 2016).</w:t>
-      </w:r>
-    </w:p>
-    <w:p>
-      <w:pPr>
-        <w:pStyle w:val="Ttulo2"/>
-        <w:spacing w:line="360" w:lineRule="auto"/>
-        <w:ind w:firstLine="709"/>
-        <w:jc w:val="both"/>
+        <w:t xml:space="preserve">No contexto educacional, os dados podem ser de diferentes fontes como, por exemplo, ambientes virtuais de aprendizagem, questionários, sites de professores, sistemas acadêmicos, sistemas tutores inteligentes, dentre outros, e </w:t>
+      </w:r>
+      <w:proofErr w:type="spellStart"/>
+      <w:r>
         <w:rPr>
           <w:rFonts w:ascii="Arial" w:eastAsia="PMingLiU" w:hAnsi="Arial" w:cs="Arial"/>
           <w:b w:val="0"/>
@@ -4378,7 +4688,9 @@
           <w:sz w:val="24"/>
           <w:szCs w:val="24"/>
         </w:rPr>
-      </w:pPr>
+        <w:t>fornecer</w:t>
+      </w:r>
+      <w:proofErr w:type="spellEnd"/>
       <w:r>
         <w:rPr>
           <w:rFonts w:ascii="Arial" w:eastAsia="PMingLiU" w:hAnsi="Arial" w:cs="Arial"/>
@@ -4388,7 +4700,7 @@
           <w:sz w:val="24"/>
           <w:szCs w:val="24"/>
         </w:rPr>
-        <w:t xml:space="preserve">De acordo com Romero, Romero e Ventura (2014), os dados educacionais têm alguns atributos específicos e decorrentes da condição singular de onde são retirados. Por exemplo, muitas vezes os alunos deixam de fazer os exercícios que lhe são propostos de uma aula qualquer, gerando informações faltantes na base de dados, deixando campos vazios ou imcompletos. </w:t>
+        <w:t xml:space="preserve"> informações sobre estudantes, professores e os contextos educacionais em que estão inseridos (NASCIMENTO et al., 2016).</w:t>
       </w:r>
     </w:p>
     <w:p>
@@ -4415,15 +4727,10 @@
           <w:sz w:val="24"/>
           <w:szCs w:val="24"/>
         </w:rPr>
-        <w:t>Conforme Gandomi e Haider (2015) a diversidade das informações é referente à diferença basilar da base de dados, podendo utilizar-se de modelos de dados estruturados, semiestruturados e não estruturados, dado que hoje em dia grande parte dos dados vem de de textos, imagens, áudios, vídeos ou sensores, que são exemplos de dados não estruturados.</w:t>
-      </w:r>
-    </w:p>
-    <w:p>
-      <w:pPr>
-        <w:pStyle w:val="Ttulo2"/>
-        <w:spacing w:line="360" w:lineRule="auto"/>
-        <w:ind w:firstLine="709"/>
-        <w:jc w:val="both"/>
+        <w:t xml:space="preserve">De acordo com Romero, Romero e Ventura (2014), os dados educacionais têm alguns atributos específicos e decorrentes da condição singular de onde são retirados. Por exemplo, muitas vezes os alunos deixam de fazer os exercícios que lhe são propostos de uma aula qualquer, gerando informações faltantes na base de dados, deixando campos vazios ou </w:t>
+      </w:r>
+      <w:proofErr w:type="spellStart"/>
+      <w:r>
         <w:rPr>
           <w:rFonts w:ascii="Arial" w:eastAsia="PMingLiU" w:hAnsi="Arial" w:cs="Arial"/>
           <w:b w:val="0"/>
@@ -4432,7 +4739,9 @@
           <w:sz w:val="24"/>
           <w:szCs w:val="24"/>
         </w:rPr>
-      </w:pPr>
+        <w:t>imcompletos</w:t>
+      </w:r>
+      <w:proofErr w:type="spellEnd"/>
       <w:r>
         <w:rPr>
           <w:rFonts w:ascii="Arial" w:eastAsia="PMingLiU" w:hAnsi="Arial" w:cs="Arial"/>
@@ -4442,422 +4751,8 @@
           <w:sz w:val="24"/>
           <w:szCs w:val="24"/>
         </w:rPr>
-        <w:t>As informações sobre anos de estudo, frequência de nível escolar e frequência na rede pública ou privada, classificadas por sexo e por grupos de idade são importantes indicadores, que podem ser analisados para Brasil ou para grandes regiões. Pode-se, a partir deles calcular indicadores, como a taxa de analfabetismo, a taxa de escolarização bruta e líquida, a taxa de frequência à escola e a proporção da população com anos de estudo. (RIGOTTI e CERQUEIRA, 2015).</w:t>
-      </w:r>
-    </w:p>
-    <w:p/>
-    <w:p>
-      <w:pPr>
-        <w:pStyle w:val="Ttulo2"/>
-        <w:ind w:firstLine="709"/>
-        <w:rPr>
-          <w:rFonts w:ascii="Arial" w:hAnsi="Arial" w:cs="Arial"/>
-          <w:color w:val="000000" w:themeColor="text1"/>
-          <w:sz w:val="24"/>
-          <w:szCs w:val="24"/>
-        </w:rPr>
-      </w:pPr>
-      <w:r>
-        <w:rPr>
-          <w:rFonts w:ascii="Arial" w:hAnsi="Arial" w:cs="Arial"/>
-          <w:color w:val="000000" w:themeColor="text1"/>
-          <w:sz w:val="24"/>
-          <w:szCs w:val="24"/>
-          <w:highlight w:val="yellow"/>
-        </w:rPr>
-        <w:t>3</w:t>
-      </w:r>
-      <w:r>
-        <w:rPr>
-          <w:rFonts w:ascii="Arial" w:hAnsi="Arial" w:cs="Arial"/>
-          <w:color w:val="000000" w:themeColor="text1"/>
-          <w:sz w:val="24"/>
-          <w:szCs w:val="24"/>
-          <w:highlight w:val="yellow"/>
-        </w:rPr>
-        <w:t>.4</w:t>
-      </w:r>
-      <w:r>
-        <w:rPr>
-          <w:rFonts w:ascii="Arial" w:hAnsi="Arial" w:cs="Arial"/>
-          <w:color w:val="000000" w:themeColor="text1"/>
-          <w:sz w:val="24"/>
-          <w:szCs w:val="24"/>
-          <w:highlight w:val="yellow"/>
-        </w:rPr>
-        <w:t>.</w:t>
-      </w:r>
-      <w:r>
-        <w:rPr>
-          <w:rFonts w:ascii="Arial" w:hAnsi="Arial" w:cs="Arial"/>
-          <w:color w:val="000000" w:themeColor="text1"/>
-          <w:sz w:val="24"/>
-          <w:szCs w:val="24"/>
-          <w:highlight w:val="yellow"/>
-        </w:rPr>
-        <w:t xml:space="preserve"> Análise de dados educacionais</w:t>
-      </w:r>
-    </w:p>
-    <w:p>
-      <w:pPr>
-        <w:ind w:firstLine="709"/>
-        <w:jc w:val="both"/>
-        <w:rPr>
-          <w:rFonts w:ascii="Arial" w:hAnsi="Arial" w:cs="Arial"/>
-          <w:sz w:val="24"/>
-          <w:szCs w:val="24"/>
-        </w:rPr>
-      </w:pPr>
-      <w:r>
-        <w:rPr>
-          <w:rFonts w:ascii="Arial" w:hAnsi="Arial" w:cs="Arial"/>
-          <w:sz w:val="24"/>
-          <w:szCs w:val="24"/>
-        </w:rPr>
-        <w:t xml:space="preserve">A área educacional vem integrando novas tecnologias por conta </w:t>
-      </w:r>
-      <w:proofErr w:type="gramStart"/>
-      <w:r>
-        <w:rPr>
-          <w:rFonts w:ascii="Arial" w:hAnsi="Arial" w:cs="Arial"/>
-          <w:sz w:val="24"/>
-          <w:szCs w:val="24"/>
-        </w:rPr>
-        <w:t>dos</w:t>
-      </w:r>
-      <w:proofErr w:type="gramEnd"/>
-      <w:r>
-        <w:rPr>
-          <w:rFonts w:ascii="Arial" w:hAnsi="Arial" w:cs="Arial"/>
-          <w:sz w:val="24"/>
-          <w:szCs w:val="24"/>
-        </w:rPr>
-        <w:t xml:space="preserve"> diferentes tipos de abordagens educacionais produzirem cada vez mais dados, sendo assim, </w:t>
-      </w:r>
-      <w:r>
-        <w:rPr>
-          <w:rFonts w:ascii="Arial" w:hAnsi="Arial" w:cs="Arial"/>
-          <w:sz w:val="24"/>
-          <w:szCs w:val="24"/>
-        </w:rPr>
-        <w:lastRenderedPageBreak/>
-        <w:t>demandam análises minuciosas para que tenha um melhor planejamento e execução de ações no processo educativo (Silva et al., 2017)</w:t>
-      </w:r>
-      <w:r>
-        <w:rPr>
-          <w:rFonts w:ascii="Arial" w:hAnsi="Arial" w:cs="Arial"/>
-          <w:sz w:val="24"/>
-          <w:szCs w:val="24"/>
-        </w:rPr>
-        <w:t>.</w:t>
-      </w:r>
-    </w:p>
-    <w:p>
-      <w:pPr>
-        <w:ind w:firstLine="709"/>
-        <w:jc w:val="both"/>
-        <w:rPr>
-          <w:rFonts w:ascii="Arial" w:hAnsi="Arial" w:cs="Arial"/>
-          <w:sz w:val="24"/>
-          <w:szCs w:val="24"/>
-        </w:rPr>
-      </w:pPr>
-      <w:r>
-        <w:rPr>
-          <w:rFonts w:ascii="Arial" w:hAnsi="Arial" w:cs="Arial"/>
-          <w:sz w:val="24"/>
-          <w:szCs w:val="24"/>
-        </w:rPr>
-        <w:t>A análise de dados educacionais</w:t>
-      </w:r>
-      <w:r>
-        <w:rPr>
-          <w:rFonts w:ascii="Arial" w:hAnsi="Arial" w:cs="Arial"/>
-          <w:sz w:val="24"/>
-          <w:szCs w:val="24"/>
-        </w:rPr>
-        <w:t xml:space="preserve"> tem o intuito de entender os estudantes e o contexto em que aprendem</w:t>
-      </w:r>
-      <w:r>
-        <w:rPr>
-          <w:rFonts w:ascii="Arial" w:hAnsi="Arial" w:cs="Arial"/>
-          <w:sz w:val="24"/>
-          <w:szCs w:val="24"/>
-        </w:rPr>
-        <w:t>, d</w:t>
-      </w:r>
-      <w:r>
-        <w:rPr>
-          <w:rFonts w:ascii="Arial" w:hAnsi="Arial" w:cs="Arial"/>
-          <w:sz w:val="24"/>
-          <w:szCs w:val="24"/>
-        </w:rPr>
-        <w:t>essa</w:t>
-      </w:r>
-      <w:r>
-        <w:rPr>
-          <w:rFonts w:ascii="Arial" w:hAnsi="Arial" w:cs="Arial"/>
-          <w:sz w:val="24"/>
-          <w:szCs w:val="24"/>
-        </w:rPr>
-        <w:t xml:space="preserve"> maneir</w:t>
-      </w:r>
-      <w:r>
-        <w:rPr>
-          <w:rFonts w:ascii="Arial" w:hAnsi="Arial" w:cs="Arial"/>
-          <w:sz w:val="24"/>
-          <w:szCs w:val="24"/>
-        </w:rPr>
-        <w:t>a</w:t>
-      </w:r>
-      <w:r>
-        <w:rPr>
-          <w:rFonts w:ascii="Arial" w:hAnsi="Arial" w:cs="Arial"/>
-          <w:sz w:val="24"/>
-          <w:szCs w:val="24"/>
-        </w:rPr>
-        <w:t xml:space="preserve">, </w:t>
-      </w:r>
-      <w:r>
-        <w:rPr>
-          <w:rFonts w:ascii="Arial" w:hAnsi="Arial" w:cs="Arial"/>
-          <w:sz w:val="24"/>
-          <w:szCs w:val="24"/>
-        </w:rPr>
-        <w:t>retrata</w:t>
-      </w:r>
-      <w:r>
-        <w:rPr>
-          <w:rFonts w:ascii="Arial" w:hAnsi="Arial" w:cs="Arial"/>
-          <w:sz w:val="24"/>
-          <w:szCs w:val="24"/>
-        </w:rPr>
-        <w:t xml:space="preserve"> uma área de</w:t>
-      </w:r>
-      <w:r>
-        <w:rPr>
-          <w:rFonts w:ascii="Arial" w:hAnsi="Arial" w:cs="Arial"/>
-          <w:sz w:val="24"/>
-          <w:szCs w:val="24"/>
-        </w:rPr>
-        <w:t xml:space="preserve"> </w:t>
-      </w:r>
-      <w:r>
-        <w:rPr>
-          <w:rFonts w:ascii="Arial" w:hAnsi="Arial" w:cs="Arial"/>
-          <w:sz w:val="24"/>
-          <w:szCs w:val="24"/>
-        </w:rPr>
-        <w:t>pesquisa em</w:t>
-      </w:r>
-      <w:r>
-        <w:rPr>
-          <w:rFonts w:ascii="Arial" w:hAnsi="Arial" w:cs="Arial"/>
-          <w:sz w:val="24"/>
-          <w:szCs w:val="24"/>
-        </w:rPr>
-        <w:t xml:space="preserve"> ascensão </w:t>
-      </w:r>
-      <w:r>
-        <w:rPr>
-          <w:rFonts w:ascii="Arial" w:hAnsi="Arial" w:cs="Arial"/>
-          <w:sz w:val="24"/>
-          <w:szCs w:val="24"/>
-        </w:rPr>
-        <w:t xml:space="preserve">em Informática e Educação para desenvolvimento de </w:t>
-      </w:r>
-      <w:r>
-        <w:rPr>
-          <w:rFonts w:ascii="Arial" w:hAnsi="Arial" w:cs="Arial"/>
-          <w:sz w:val="24"/>
-          <w:szCs w:val="24"/>
-        </w:rPr>
-        <w:t xml:space="preserve">técnicas e </w:t>
-      </w:r>
-      <w:r>
-        <w:rPr>
-          <w:rFonts w:ascii="Arial" w:hAnsi="Arial" w:cs="Arial"/>
-          <w:sz w:val="24"/>
-          <w:szCs w:val="24"/>
-        </w:rPr>
-        <w:t>métodos</w:t>
-      </w:r>
-      <w:r>
-        <w:rPr>
-          <w:rFonts w:ascii="Arial" w:hAnsi="Arial" w:cs="Arial"/>
-          <w:sz w:val="24"/>
-          <w:szCs w:val="24"/>
-        </w:rPr>
-        <w:t xml:space="preserve"> </w:t>
-      </w:r>
-      <w:r>
-        <w:rPr>
-          <w:rFonts w:ascii="Arial" w:hAnsi="Arial" w:cs="Arial"/>
-          <w:sz w:val="24"/>
-          <w:szCs w:val="24"/>
-        </w:rPr>
-        <w:t xml:space="preserve">que </w:t>
-      </w:r>
-      <w:r>
-        <w:rPr>
-          <w:rFonts w:ascii="Arial" w:hAnsi="Arial" w:cs="Arial"/>
-          <w:sz w:val="24"/>
-          <w:szCs w:val="24"/>
-        </w:rPr>
-        <w:t xml:space="preserve">investigam os </w:t>
-      </w:r>
-      <w:r>
-        <w:rPr>
-          <w:rFonts w:ascii="Arial" w:hAnsi="Arial" w:cs="Arial"/>
-          <w:sz w:val="24"/>
-          <w:szCs w:val="24"/>
-        </w:rPr>
-        <w:t xml:space="preserve">dados </w:t>
-      </w:r>
-      <w:r>
-        <w:rPr>
-          <w:rFonts w:ascii="Arial" w:hAnsi="Arial" w:cs="Arial"/>
-          <w:sz w:val="24"/>
-          <w:szCs w:val="24"/>
-        </w:rPr>
-        <w:t>gerados em</w:t>
-      </w:r>
-      <w:r>
-        <w:rPr>
-          <w:rFonts w:ascii="Arial" w:hAnsi="Arial" w:cs="Arial"/>
-          <w:sz w:val="24"/>
-          <w:szCs w:val="24"/>
-        </w:rPr>
-        <w:t xml:space="preserve"> ambientes educacionais e </w:t>
-      </w:r>
-      <w:r>
-        <w:rPr>
-          <w:rFonts w:ascii="Arial" w:hAnsi="Arial" w:cs="Arial"/>
-          <w:sz w:val="24"/>
-          <w:szCs w:val="24"/>
-        </w:rPr>
-        <w:t>de gestão educacional</w:t>
-      </w:r>
-      <w:r>
-        <w:rPr>
-          <w:rFonts w:ascii="Arial" w:hAnsi="Arial" w:cs="Arial"/>
-          <w:sz w:val="24"/>
-          <w:szCs w:val="24"/>
-        </w:rPr>
-        <w:t xml:space="preserve"> (</w:t>
-      </w:r>
-      <w:r>
-        <w:rPr>
-          <w:rFonts w:ascii="Arial" w:hAnsi="Arial" w:cs="Arial"/>
-          <w:sz w:val="24"/>
-          <w:szCs w:val="24"/>
-        </w:rPr>
-        <w:t>Daniel</w:t>
-      </w:r>
-      <w:r>
-        <w:rPr>
-          <w:rFonts w:ascii="Arial" w:hAnsi="Arial" w:cs="Arial"/>
-          <w:sz w:val="24"/>
-          <w:szCs w:val="24"/>
-        </w:rPr>
-        <w:t>,</w:t>
-      </w:r>
-      <w:r>
-        <w:rPr>
-          <w:rFonts w:ascii="Arial" w:hAnsi="Arial" w:cs="Arial"/>
-          <w:sz w:val="24"/>
-          <w:szCs w:val="24"/>
-        </w:rPr>
-        <w:t xml:space="preserve"> 2016</w:t>
-      </w:r>
-      <w:r>
-        <w:rPr>
-          <w:rFonts w:ascii="Arial" w:hAnsi="Arial" w:cs="Arial"/>
-          <w:sz w:val="24"/>
-          <w:szCs w:val="24"/>
-        </w:rPr>
-        <w:t>).</w:t>
-      </w:r>
-    </w:p>
-    <w:p>
-      <w:pPr>
-        <w:ind w:firstLine="709"/>
-        <w:jc w:val="both"/>
-        <w:rPr>
-          <w:rFonts w:ascii="Arial" w:hAnsi="Arial" w:cs="Arial"/>
-          <w:sz w:val="24"/>
-          <w:szCs w:val="24"/>
-        </w:rPr>
-      </w:pPr>
-      <w:r>
-        <w:rPr>
-          <w:rFonts w:ascii="Arial" w:hAnsi="Arial" w:cs="Arial"/>
-          <w:sz w:val="24"/>
-          <w:szCs w:val="24"/>
-        </w:rPr>
-        <w:t xml:space="preserve">Para Silva (2017), a análise de dados educacionais, se </w:t>
-      </w:r>
-      <w:r>
-        <w:rPr>
-          <w:rFonts w:ascii="Arial" w:hAnsi="Arial" w:cs="Arial"/>
-          <w:sz w:val="24"/>
-          <w:szCs w:val="24"/>
-        </w:rPr>
-        <w:t xml:space="preserve">divide em temas, sendo eles </w:t>
-      </w:r>
-      <w:r>
-        <w:rPr>
-          <w:rFonts w:ascii="Arial" w:hAnsi="Arial" w:cs="Arial"/>
-          <w:sz w:val="24"/>
-          <w:szCs w:val="24"/>
-        </w:rPr>
-        <w:t>Academic Analytics (AA)</w:t>
-      </w:r>
-      <w:r>
-        <w:rPr>
-          <w:rFonts w:ascii="Arial" w:hAnsi="Arial" w:cs="Arial"/>
-          <w:sz w:val="24"/>
-          <w:szCs w:val="24"/>
-        </w:rPr>
-        <w:t xml:space="preserve">, </w:t>
-      </w:r>
-      <w:r>
-        <w:rPr>
-          <w:rFonts w:ascii="Arial" w:hAnsi="Arial" w:cs="Arial"/>
-          <w:sz w:val="24"/>
-          <w:szCs w:val="24"/>
-        </w:rPr>
-        <w:t xml:space="preserve">Learning Analytics (LA) </w:t>
-      </w:r>
-      <w:bookmarkStart w:id="18" w:name="_GoBack"/>
-      <w:bookmarkEnd w:id="18"/>
-      <w:r>
-        <w:rPr>
-          <w:rFonts w:ascii="Arial" w:hAnsi="Arial" w:cs="Arial"/>
-          <w:sz w:val="24"/>
-          <w:szCs w:val="24"/>
-        </w:rPr>
-        <w:t xml:space="preserve">e </w:t>
-      </w:r>
-      <w:r>
-        <w:rPr>
-          <w:rFonts w:ascii="Arial" w:hAnsi="Arial" w:cs="Arial"/>
-          <w:sz w:val="24"/>
-          <w:szCs w:val="24"/>
-        </w:rPr>
-        <w:t>Educational Data Mining (EDM) (ou Mineração de Dados Educacionais - MDE).</w:t>
-      </w:r>
-    </w:p>
-    <w:p>
-      <w:pPr>
-        <w:ind w:firstLine="709"/>
-        <w:jc w:val="both"/>
-        <w:rPr>
-          <w:rFonts w:ascii="Arial" w:hAnsi="Arial" w:cs="Arial"/>
-          <w:sz w:val="24"/>
-          <w:szCs w:val="24"/>
-        </w:rPr>
-      </w:pPr>
+        <w:t xml:space="preserve">. </w:t>
+      </w:r>
     </w:p>
     <w:p>
       <w:pPr>
@@ -4866,7 +4761,9 @@
         <w:ind w:firstLine="709"/>
         <w:jc w:val="both"/>
         <w:rPr>
-          <w:rFonts w:ascii="Arial" w:hAnsi="Arial" w:cs="Arial"/>
+          <w:rFonts w:ascii="Arial" w:eastAsia="PMingLiU" w:hAnsi="Arial" w:cs="Arial"/>
+          <w:b w:val="0"/>
+          <w:bCs w:val="0"/>
           <w:color w:val="auto"/>
           <w:sz w:val="24"/>
           <w:szCs w:val="24"/>
@@ -4874,11 +4771,516 @@
       </w:pPr>
       <w:r>
         <w:rPr>
-          <w:rFonts w:ascii="Arial" w:hAnsi="Arial" w:cs="Arial"/>
+          <w:rFonts w:ascii="Arial" w:eastAsia="PMingLiU" w:hAnsi="Arial" w:cs="Arial"/>
+          <w:b w:val="0"/>
+          <w:bCs w:val="0"/>
           <w:color w:val="auto"/>
           <w:sz w:val="24"/>
           <w:szCs w:val="24"/>
         </w:rPr>
+        <w:t xml:space="preserve">Conforme </w:t>
+      </w:r>
+      <w:proofErr w:type="spellStart"/>
+      <w:r>
+        <w:rPr>
+          <w:rFonts w:ascii="Arial" w:eastAsia="PMingLiU" w:hAnsi="Arial" w:cs="Arial"/>
+          <w:b w:val="0"/>
+          <w:bCs w:val="0"/>
+          <w:color w:val="auto"/>
+          <w:sz w:val="24"/>
+          <w:szCs w:val="24"/>
+        </w:rPr>
+        <w:t>Gandomi</w:t>
+      </w:r>
+      <w:proofErr w:type="spellEnd"/>
+      <w:r>
+        <w:rPr>
+          <w:rFonts w:ascii="Arial" w:eastAsia="PMingLiU" w:hAnsi="Arial" w:cs="Arial"/>
+          <w:b w:val="0"/>
+          <w:bCs w:val="0"/>
+          <w:color w:val="auto"/>
+          <w:sz w:val="24"/>
+          <w:szCs w:val="24"/>
+        </w:rPr>
+        <w:t xml:space="preserve"> e Haider (2015) a diversidade das informações é referente à diferença basilar da base de dados, podendo utilizar-se de modelos de dados estruturados, semiestruturados e não estruturados, dado que hoje em dia grande parte dos dados vem de </w:t>
+      </w:r>
+      <w:proofErr w:type="spellStart"/>
+      <w:r>
+        <w:rPr>
+          <w:rFonts w:ascii="Arial" w:eastAsia="PMingLiU" w:hAnsi="Arial" w:cs="Arial"/>
+          <w:b w:val="0"/>
+          <w:bCs w:val="0"/>
+          <w:color w:val="auto"/>
+          <w:sz w:val="24"/>
+          <w:szCs w:val="24"/>
+        </w:rPr>
+        <w:t>de</w:t>
+      </w:r>
+      <w:proofErr w:type="spellEnd"/>
+      <w:r>
+        <w:rPr>
+          <w:rFonts w:ascii="Arial" w:eastAsia="PMingLiU" w:hAnsi="Arial" w:cs="Arial"/>
+          <w:b w:val="0"/>
+          <w:bCs w:val="0"/>
+          <w:color w:val="auto"/>
+          <w:sz w:val="24"/>
+          <w:szCs w:val="24"/>
+        </w:rPr>
+        <w:t xml:space="preserve"> textos, imagens, áudios, vídeos ou sensores, que são exemplos de dados não estruturados.</w:t>
+      </w:r>
+    </w:p>
+    <w:p>
+      <w:pPr>
+        <w:pStyle w:val="Ttulo2"/>
+        <w:spacing w:line="360" w:lineRule="auto"/>
+        <w:ind w:firstLine="709"/>
+        <w:jc w:val="both"/>
+        <w:rPr>
+          <w:rFonts w:ascii="Arial" w:eastAsia="PMingLiU" w:hAnsi="Arial" w:cs="Arial"/>
+          <w:b w:val="0"/>
+          <w:bCs w:val="0"/>
+          <w:color w:val="auto"/>
+          <w:sz w:val="24"/>
+          <w:szCs w:val="24"/>
+        </w:rPr>
+      </w:pPr>
+      <w:r>
+        <w:rPr>
+          <w:rFonts w:ascii="Arial" w:eastAsia="PMingLiU" w:hAnsi="Arial" w:cs="Arial"/>
+          <w:b w:val="0"/>
+          <w:bCs w:val="0"/>
+          <w:color w:val="auto"/>
+          <w:sz w:val="24"/>
+          <w:szCs w:val="24"/>
+        </w:rPr>
+        <w:t>As informações sobre anos de estudo, frequência de nível escolar e frequência na rede pública ou privada, classificadas por sexo e por grupos de idade são importantes indicadores, que podem ser analisados para Brasil ou para grandes regiões. Pode-se, a partir deles calcular indicadores, como a taxa de analfabetismo, a taxa de escolarização bruta e líquida, a taxa de frequência à escola e a proporção da população com anos de estudo. (RIGOTTI e CERQUEIRA, 2015).</w:t>
+      </w:r>
+    </w:p>
+    <w:p/>
+    <w:p>
+      <w:pPr>
+        <w:pStyle w:val="Ttulo2"/>
+        <w:ind w:firstLine="709"/>
+        <w:rPr>
+          <w:rFonts w:ascii="Arial" w:hAnsi="Arial" w:cs="Arial"/>
+          <w:color w:val="000000" w:themeColor="text1"/>
+          <w:sz w:val="24"/>
+          <w:szCs w:val="24"/>
+        </w:rPr>
+      </w:pPr>
+      <w:r>
+        <w:rPr>
+          <w:rFonts w:ascii="Arial" w:hAnsi="Arial" w:cs="Arial"/>
+          <w:color w:val="000000" w:themeColor="text1"/>
+          <w:sz w:val="24"/>
+          <w:szCs w:val="24"/>
+          <w:highlight w:val="yellow"/>
+        </w:rPr>
+        <w:t>3</w:t>
+      </w:r>
+      <w:r>
+        <w:rPr>
+          <w:rFonts w:ascii="Arial" w:hAnsi="Arial" w:cs="Arial"/>
+          <w:color w:val="000000" w:themeColor="text1"/>
+          <w:sz w:val="24"/>
+          <w:szCs w:val="24"/>
+          <w:highlight w:val="yellow"/>
+        </w:rPr>
+        <w:t>.4</w:t>
+      </w:r>
+      <w:r>
+        <w:rPr>
+          <w:rFonts w:ascii="Arial" w:hAnsi="Arial" w:cs="Arial"/>
+          <w:color w:val="000000" w:themeColor="text1"/>
+          <w:sz w:val="24"/>
+          <w:szCs w:val="24"/>
+          <w:highlight w:val="yellow"/>
+        </w:rPr>
+        <w:t>.</w:t>
+      </w:r>
+      <w:r>
+        <w:rPr>
+          <w:rFonts w:ascii="Arial" w:hAnsi="Arial" w:cs="Arial"/>
+          <w:color w:val="000000" w:themeColor="text1"/>
+          <w:sz w:val="24"/>
+          <w:szCs w:val="24"/>
+          <w:highlight w:val="yellow"/>
+        </w:rPr>
+        <w:t xml:space="preserve"> Análise de dados educacionais</w:t>
+      </w:r>
+    </w:p>
+    <w:p>
+      <w:pPr>
+        <w:spacing w:line="360" w:lineRule="auto"/>
+        <w:ind w:firstLine="709"/>
+        <w:jc w:val="both"/>
+        <w:rPr>
+          <w:rFonts w:ascii="Arial" w:hAnsi="Arial" w:cs="Arial"/>
+          <w:sz w:val="24"/>
+          <w:szCs w:val="24"/>
+        </w:rPr>
+      </w:pPr>
+      <w:r>
+        <w:rPr>
+          <w:rFonts w:ascii="Arial" w:hAnsi="Arial" w:cs="Arial"/>
+          <w:sz w:val="24"/>
+          <w:szCs w:val="24"/>
+        </w:rPr>
+        <w:t xml:space="preserve">A área educacional vem integrando novas tecnologias por conta </w:t>
+      </w:r>
+      <w:proofErr w:type="gramStart"/>
+      <w:r>
+        <w:rPr>
+          <w:rFonts w:ascii="Arial" w:hAnsi="Arial" w:cs="Arial"/>
+          <w:sz w:val="24"/>
+          <w:szCs w:val="24"/>
+        </w:rPr>
+        <w:t>dos</w:t>
+      </w:r>
+      <w:proofErr w:type="gramEnd"/>
+      <w:r>
+        <w:rPr>
+          <w:rFonts w:ascii="Arial" w:hAnsi="Arial" w:cs="Arial"/>
+          <w:sz w:val="24"/>
+          <w:szCs w:val="24"/>
+        </w:rPr>
+        <w:t xml:space="preserve"> diferentes tipos de abordagens educacionais produzirem cada vez mais dados, sendo assim, </w:t>
+      </w:r>
+      <w:r>
+        <w:rPr>
+          <w:rFonts w:ascii="Arial" w:hAnsi="Arial" w:cs="Arial"/>
+          <w:sz w:val="24"/>
+          <w:szCs w:val="24"/>
+        </w:rPr>
+        <w:lastRenderedPageBreak/>
+        <w:t>demandam análises minuciosas para que tenha um melhor planejamento e execução de ações no processo educativo (Silva et al., 2017).</w:t>
+      </w:r>
+    </w:p>
+    <w:p>
+      <w:pPr>
+        <w:spacing w:line="360" w:lineRule="auto"/>
+        <w:ind w:firstLine="709"/>
+        <w:jc w:val="both"/>
+        <w:rPr>
+          <w:rFonts w:ascii="Arial" w:hAnsi="Arial" w:cs="Arial"/>
+          <w:sz w:val="24"/>
+          <w:szCs w:val="24"/>
+        </w:rPr>
+      </w:pPr>
+      <w:r>
+        <w:rPr>
+          <w:rFonts w:ascii="Arial" w:hAnsi="Arial" w:cs="Arial"/>
+          <w:sz w:val="24"/>
+          <w:szCs w:val="24"/>
+        </w:rPr>
+        <w:t>A análise de dados educacionais tem o intuito de entender os estudantes e o contexto em que aprendem, dessa maneira, retrata uma área de pesquisa em ascensão em Informática e Educação para desenvolvimento de técnicas e métodos que investigam os dados gerados em ambientes educacionais e de gestão educacional (Daniel, 2016).</w:t>
+      </w:r>
+    </w:p>
+    <w:p>
+      <w:pPr>
+        <w:spacing w:line="360" w:lineRule="auto"/>
+        <w:ind w:firstLine="709"/>
+        <w:jc w:val="both"/>
+        <w:rPr>
+          <w:rFonts w:ascii="Arial" w:hAnsi="Arial" w:cs="Arial"/>
+          <w:sz w:val="24"/>
+          <w:szCs w:val="24"/>
+        </w:rPr>
+      </w:pPr>
+      <w:r>
+        <w:rPr>
+          <w:rFonts w:ascii="Arial" w:hAnsi="Arial" w:cs="Arial"/>
+          <w:sz w:val="24"/>
+          <w:szCs w:val="24"/>
+        </w:rPr>
+        <w:t xml:space="preserve">Para Silva et al (2017), a análise de dados educacionais, se divide em temas, sendo eles </w:t>
+      </w:r>
+      <w:proofErr w:type="spellStart"/>
+      <w:r>
+        <w:rPr>
+          <w:rFonts w:ascii="Arial" w:hAnsi="Arial" w:cs="Arial"/>
+          <w:sz w:val="24"/>
+          <w:szCs w:val="24"/>
+        </w:rPr>
+        <w:t>Academic</w:t>
+      </w:r>
+      <w:proofErr w:type="spellEnd"/>
+      <w:r>
+        <w:rPr>
+          <w:rFonts w:ascii="Arial" w:hAnsi="Arial" w:cs="Arial"/>
+          <w:sz w:val="24"/>
+          <w:szCs w:val="24"/>
+        </w:rPr>
+        <w:t xml:space="preserve"> </w:t>
+      </w:r>
+      <w:proofErr w:type="spellStart"/>
+      <w:r>
+        <w:rPr>
+          <w:rFonts w:ascii="Arial" w:hAnsi="Arial" w:cs="Arial"/>
+          <w:sz w:val="24"/>
+          <w:szCs w:val="24"/>
+        </w:rPr>
+        <w:t>Analytics</w:t>
+      </w:r>
+      <w:proofErr w:type="spellEnd"/>
+      <w:r>
+        <w:rPr>
+          <w:rFonts w:ascii="Arial" w:hAnsi="Arial" w:cs="Arial"/>
+          <w:sz w:val="24"/>
+          <w:szCs w:val="24"/>
+        </w:rPr>
+        <w:t xml:space="preserve"> (AA), Learning </w:t>
+      </w:r>
+      <w:proofErr w:type="spellStart"/>
+      <w:r>
+        <w:rPr>
+          <w:rFonts w:ascii="Arial" w:hAnsi="Arial" w:cs="Arial"/>
+          <w:sz w:val="24"/>
+          <w:szCs w:val="24"/>
+        </w:rPr>
+        <w:t>Analytics</w:t>
+      </w:r>
+      <w:proofErr w:type="spellEnd"/>
+      <w:r>
+        <w:rPr>
+          <w:rFonts w:ascii="Arial" w:hAnsi="Arial" w:cs="Arial"/>
+          <w:sz w:val="24"/>
+          <w:szCs w:val="24"/>
+        </w:rPr>
+        <w:t xml:space="preserve"> (LA) e </w:t>
+      </w:r>
+      <w:proofErr w:type="spellStart"/>
+      <w:r>
+        <w:rPr>
+          <w:rFonts w:ascii="Arial" w:hAnsi="Arial" w:cs="Arial"/>
+          <w:sz w:val="24"/>
+          <w:szCs w:val="24"/>
+        </w:rPr>
+        <w:t>Educational</w:t>
+      </w:r>
+      <w:proofErr w:type="spellEnd"/>
+      <w:r>
+        <w:rPr>
+          <w:rFonts w:ascii="Arial" w:hAnsi="Arial" w:cs="Arial"/>
+          <w:sz w:val="24"/>
+          <w:szCs w:val="24"/>
+        </w:rPr>
+        <w:t xml:space="preserve"> Data Mining (EDM) (ou Mineração de Dados Educacionais - MDE).</w:t>
+      </w:r>
+    </w:p>
+    <w:p>
+      <w:pPr>
+        <w:spacing w:line="360" w:lineRule="auto"/>
+        <w:ind w:firstLine="709"/>
+        <w:jc w:val="both"/>
+        <w:rPr>
+          <w:rFonts w:ascii="Arial" w:hAnsi="Arial" w:cs="Arial"/>
+          <w:sz w:val="24"/>
+          <w:szCs w:val="24"/>
+        </w:rPr>
+      </w:pPr>
+      <w:r>
+        <w:rPr>
+          <w:rFonts w:ascii="Arial" w:hAnsi="Arial" w:cs="Arial"/>
+          <w:sz w:val="24"/>
+          <w:szCs w:val="24"/>
+        </w:rPr>
+        <w:t xml:space="preserve">O objetivo da </w:t>
+      </w:r>
+      <w:proofErr w:type="spellStart"/>
+      <w:r>
+        <w:rPr>
+          <w:rFonts w:ascii="Arial" w:hAnsi="Arial" w:cs="Arial"/>
+          <w:sz w:val="24"/>
+          <w:szCs w:val="24"/>
+        </w:rPr>
+        <w:t>Academic</w:t>
+      </w:r>
+      <w:proofErr w:type="spellEnd"/>
+      <w:r>
+        <w:rPr>
+          <w:rFonts w:ascii="Arial" w:hAnsi="Arial" w:cs="Arial"/>
+          <w:sz w:val="24"/>
+          <w:szCs w:val="24"/>
+        </w:rPr>
+        <w:t xml:space="preserve"> </w:t>
+      </w:r>
+      <w:proofErr w:type="spellStart"/>
+      <w:r>
+        <w:rPr>
+          <w:rFonts w:ascii="Arial" w:hAnsi="Arial" w:cs="Arial"/>
+          <w:sz w:val="24"/>
+          <w:szCs w:val="24"/>
+        </w:rPr>
+        <w:t>Analytics</w:t>
+      </w:r>
+      <w:proofErr w:type="spellEnd"/>
+      <w:r>
+        <w:rPr>
+          <w:rFonts w:ascii="Arial" w:hAnsi="Arial" w:cs="Arial"/>
+          <w:sz w:val="24"/>
+          <w:szCs w:val="24"/>
+        </w:rPr>
+        <w:t xml:space="preserve"> ou AA, é procurar entender os dados de registro dos alunos, dados estes, que vem de sistemas de informação da própria Instituição de Ensino, e relacionar com a vivência acadêmica dos alunos na Instituição (Campbell e </w:t>
+      </w:r>
+      <w:proofErr w:type="spellStart"/>
+      <w:r>
+        <w:rPr>
+          <w:rFonts w:ascii="Arial" w:hAnsi="Arial" w:cs="Arial"/>
+          <w:sz w:val="24"/>
+          <w:szCs w:val="24"/>
+        </w:rPr>
+        <w:t>Oblinger</w:t>
+      </w:r>
+      <w:proofErr w:type="spellEnd"/>
+      <w:r>
+        <w:rPr>
+          <w:rFonts w:ascii="Arial" w:hAnsi="Arial" w:cs="Arial"/>
+          <w:sz w:val="24"/>
+          <w:szCs w:val="24"/>
+        </w:rPr>
+        <w:t>, 2007).</w:t>
+      </w:r>
+    </w:p>
+    <w:p>
+      <w:pPr>
+        <w:spacing w:line="360" w:lineRule="auto"/>
+        <w:ind w:firstLine="709"/>
+        <w:jc w:val="both"/>
+        <w:rPr>
+          <w:rFonts w:ascii="Arial" w:hAnsi="Arial" w:cs="Arial"/>
+          <w:sz w:val="24"/>
+          <w:szCs w:val="24"/>
+        </w:rPr>
+      </w:pPr>
+      <w:r>
+        <w:rPr>
+          <w:rFonts w:ascii="Arial" w:hAnsi="Arial" w:cs="Arial"/>
+          <w:sz w:val="24"/>
+          <w:szCs w:val="24"/>
+        </w:rPr>
+        <w:t xml:space="preserve">O termo Learning </w:t>
+      </w:r>
+      <w:proofErr w:type="spellStart"/>
+      <w:r>
+        <w:rPr>
+          <w:rFonts w:ascii="Arial" w:hAnsi="Arial" w:cs="Arial"/>
+          <w:sz w:val="24"/>
+          <w:szCs w:val="24"/>
+        </w:rPr>
+        <w:t>Analytics</w:t>
+      </w:r>
+      <w:proofErr w:type="spellEnd"/>
+      <w:r>
+        <w:rPr>
+          <w:rFonts w:ascii="Arial" w:hAnsi="Arial" w:cs="Arial"/>
+          <w:sz w:val="24"/>
+          <w:szCs w:val="24"/>
+        </w:rPr>
+        <w:t>, de acordo com Souza et al (2016), é um processo para intermediação, coleta, análise e relação dos dados de alunos e seu ambiente de aprendizagem, com o propósito de otimizar e compreender o ensino-aprendizagem em que esse processo acontece (Siemens et. al., 2011).</w:t>
+      </w:r>
+    </w:p>
+    <w:p>
+      <w:pPr>
+        <w:spacing w:line="360" w:lineRule="auto"/>
+        <w:ind w:firstLine="709"/>
+        <w:jc w:val="both"/>
+        <w:rPr>
+          <w:rFonts w:ascii="Arial" w:hAnsi="Arial" w:cs="Arial"/>
+          <w:sz w:val="24"/>
+          <w:szCs w:val="24"/>
+        </w:rPr>
+      </w:pPr>
+      <w:r>
+        <w:rPr>
+          <w:rFonts w:ascii="Arial" w:hAnsi="Arial" w:cs="Arial"/>
+          <w:sz w:val="24"/>
+          <w:szCs w:val="24"/>
+        </w:rPr>
+        <w:t xml:space="preserve">Por outro lado a </w:t>
+      </w:r>
+      <w:proofErr w:type="spellStart"/>
+      <w:r>
+        <w:rPr>
+          <w:rFonts w:ascii="Arial" w:hAnsi="Arial" w:cs="Arial"/>
+          <w:sz w:val="24"/>
+          <w:szCs w:val="24"/>
+        </w:rPr>
+        <w:t>Educational</w:t>
+      </w:r>
+      <w:proofErr w:type="spellEnd"/>
+      <w:r>
+        <w:rPr>
+          <w:rFonts w:ascii="Arial" w:hAnsi="Arial" w:cs="Arial"/>
+          <w:sz w:val="24"/>
+          <w:szCs w:val="24"/>
+        </w:rPr>
+        <w:t xml:space="preserve"> Data Mining (EDM) (ou Mineração de Dados Educacionais - MDE) tem a finalidade de fazer a descoberta de conhecimento através do comportamento dos estudantes e o cenário onde aprendem, viabilizando elementos para que o professor, gestor educacional ou até mesmo o aluno avalie eventuais padrões descobertos (Romero e Ventura, 2007; Romero et al., 2016; </w:t>
+      </w:r>
+      <w:proofErr w:type="spellStart"/>
+      <w:r>
+        <w:rPr>
+          <w:rFonts w:ascii="Arial" w:hAnsi="Arial" w:cs="Arial"/>
+          <w:sz w:val="24"/>
+          <w:szCs w:val="24"/>
+        </w:rPr>
+        <w:t>Ducange</w:t>
+      </w:r>
+      <w:proofErr w:type="spellEnd"/>
+      <w:r>
+        <w:rPr>
+          <w:rFonts w:ascii="Arial" w:hAnsi="Arial" w:cs="Arial"/>
+          <w:sz w:val="24"/>
+          <w:szCs w:val="24"/>
+        </w:rPr>
+        <w:t xml:space="preserve"> et al., 2016).</w:t>
+      </w:r>
+    </w:p>
+    <w:p>
+      <w:pPr>
+        <w:ind w:firstLine="709"/>
+        <w:jc w:val="both"/>
+        <w:rPr>
+          <w:rFonts w:ascii="Arial" w:hAnsi="Arial" w:cs="Arial"/>
+          <w:sz w:val="24"/>
+          <w:szCs w:val="24"/>
+        </w:rPr>
+      </w:pPr>
+    </w:p>
+    <w:p>
+      <w:pPr>
+        <w:ind w:firstLine="709"/>
+        <w:jc w:val="both"/>
+        <w:rPr>
+          <w:rFonts w:ascii="Arial" w:hAnsi="Arial" w:cs="Arial"/>
+          <w:sz w:val="24"/>
+          <w:szCs w:val="24"/>
+        </w:rPr>
+      </w:pPr>
+      <w:bookmarkStart w:id="18" w:name="_GoBack"/>
+      <w:bookmarkEnd w:id="18"/>
+    </w:p>
+    <w:p>
+      <w:pPr>
+        <w:pStyle w:val="Ttulo2"/>
+        <w:spacing w:line="360" w:lineRule="auto"/>
+        <w:ind w:firstLine="709"/>
+        <w:jc w:val="both"/>
+        <w:rPr>
+          <w:rFonts w:ascii="Arial" w:hAnsi="Arial" w:cs="Arial"/>
+          <w:color w:val="auto"/>
+          <w:sz w:val="24"/>
+          <w:szCs w:val="24"/>
+        </w:rPr>
+      </w:pPr>
+      <w:r>
+        <w:rPr>
+          <w:rFonts w:ascii="Arial" w:hAnsi="Arial" w:cs="Arial"/>
+          <w:color w:val="auto"/>
+          <w:sz w:val="24"/>
+          <w:szCs w:val="24"/>
+        </w:rPr>
+        <w:lastRenderedPageBreak/>
         <w:t xml:space="preserve">3.5. </w:t>
       </w:r>
       <w:r>
@@ -4955,7 +5357,23 @@
           <w:rFonts w:ascii="Arial" w:eastAsia="PMingLiU" w:hAnsi="Arial" w:cs="Arial"/>
           <w:color w:val="auto"/>
         </w:rPr>
-        <w:t xml:space="preserve"> De acordo com FAYYAD et al. (1996), o processo de KDD é formado pormuitas etapas, pode ser considerado como o processo de descoberta de padrões e tendências por estudo de amplos coleções de dados, sendo o processo de mineração de dados a etapa principal, tratando-se da execução prática de análise e de algoritmos específicos que, sob insuficiências computacionais atendíveis, gera uma conexão especifica de padrões a partir de dados.</w:t>
+        <w:t xml:space="preserve"> De acordo com FAYYAD et al. (1996), o processo de KDD é formado </w:t>
+      </w:r>
+      <w:proofErr w:type="spellStart"/>
+      <w:r>
+        <w:rPr>
+          <w:rFonts w:ascii="Arial" w:eastAsia="PMingLiU" w:hAnsi="Arial" w:cs="Arial"/>
+          <w:color w:val="auto"/>
+        </w:rPr>
+        <w:t>pormuitas</w:t>
+      </w:r>
+      <w:proofErr w:type="spellEnd"/>
+      <w:r>
+        <w:rPr>
+          <w:rFonts w:ascii="Arial" w:eastAsia="PMingLiU" w:hAnsi="Arial" w:cs="Arial"/>
+          <w:color w:val="auto"/>
+        </w:rPr>
+        <w:t xml:space="preserve"> etapas, pode ser considerado como o processo de descoberta de padrões e tendências por estudo de amplos coleções de dados, sendo o processo de mineração de dados a etapa principal, tratando-se da execução prática de análise e de algoritmos específicos que, sob insuficiências computacionais atendíveis, gera uma conexão especifica de padrões a partir de dados.</w:t>
       </w:r>
     </w:p>
     <w:p>
@@ -5103,7 +5521,6 @@
           <w:sz w:val="24"/>
           <w:szCs w:val="24"/>
         </w:rPr>
-        <w:lastRenderedPageBreak/>
         <w:t xml:space="preserve">A fase de Pré-Processamento tem por objetivo assegurar a qualidade dos dados envolvidos no KDD realizando operações básicas como a remoção de ruídos, que podem ser, por exemplo, atributos nulos. </w:t>
       </w:r>
     </w:p>
@@ -5164,6 +5581,7 @@
           <w:sz w:val="24"/>
           <w:szCs w:val="24"/>
         </w:rPr>
+        <w:lastRenderedPageBreak/>
         <w:t>A Interpretação e Avaliação ou Pós-Processamento é a fase que identifica, entre os padrões extraídos na etapa de Data Mining, os padrões interessantes ao critério estabelecido pelo usuário, podendo voltar à fase inicial para novas iterações.</w:t>
       </w:r>
     </w:p>
@@ -5370,6 +5788,7 @@
         </w:rPr>
         <w:t xml:space="preserve"> </w:t>
       </w:r>
+      <w:proofErr w:type="spellStart"/>
       <w:r>
         <w:rPr>
           <w:rFonts w:ascii="Arial" w:hAnsi="Arial" w:cs="Arial"/>
@@ -5377,7 +5796,17 @@
           <w:sz w:val="24"/>
           <w:szCs w:val="24"/>
         </w:rPr>
-        <w:t>Fayyad et al. (1996).</w:t>
+        <w:t>Fayyad</w:t>
+      </w:r>
+      <w:proofErr w:type="spellEnd"/>
+      <w:r>
+        <w:rPr>
+          <w:rFonts w:ascii="Arial" w:hAnsi="Arial" w:cs="Arial"/>
+          <w:color w:val="auto"/>
+          <w:sz w:val="24"/>
+          <w:szCs w:val="24"/>
+        </w:rPr>
+        <w:t xml:space="preserve"> et al. (1996).</w:t>
       </w:r>
       <w:bookmarkEnd w:id="22"/>
     </w:p>
@@ -5409,7 +5838,6 @@
           <w:sz w:val="24"/>
           <w:szCs w:val="24"/>
         </w:rPr>
-        <w:lastRenderedPageBreak/>
         <w:t>Dentre as fases descritas na Figura1, destaca-se a mineração de dados, pois é considerada a etapa mais importante do processo de KDD. Descrita pela presença do algoritmo minerador, que será capaz extrair de modo eficiente conhecimento implícito e útil de um banco de dados, através da tarefa determinada (</w:t>
       </w:r>
       <w:bookmarkStart w:id="23" w:name="_Hlk36998906"/>
@@ -5488,7 +5916,34 @@
           <w:sz w:val="24"/>
           <w:szCs w:val="24"/>
         </w:rPr>
-        <w:t>De acordo com Fayyad et al. (1996), existem tarefas para encontrar respostas ou extrair conhecimento em bases de dados, aplicando mineração de dados, sendo as mais comuns: Regras de Associação ou Análise de Afinidade, Classificação, Agrupamento.</w:t>
+        <w:t xml:space="preserve">De acordo com </w:t>
+      </w:r>
+      <w:proofErr w:type="spellStart"/>
+      <w:r>
+        <w:rPr>
+          <w:rFonts w:ascii="Arial" w:hAnsi="Arial" w:cs="Arial"/>
+          <w:sz w:val="24"/>
+          <w:szCs w:val="24"/>
+        </w:rPr>
+        <w:t>Fayyad</w:t>
+      </w:r>
+      <w:proofErr w:type="spellEnd"/>
+      <w:r>
+        <w:rPr>
+          <w:rFonts w:ascii="Arial" w:hAnsi="Arial" w:cs="Arial"/>
+          <w:sz w:val="24"/>
+          <w:szCs w:val="24"/>
+        </w:rPr>
+        <w:t xml:space="preserve"> et al. (1996), existem tarefas para encontrar respostas ou extrair conhecimento em bases de dados, aplicando mineração de dados, sendo </w:t>
+      </w:r>
+      <w:r>
+        <w:rPr>
+          <w:rFonts w:ascii="Arial" w:hAnsi="Arial" w:cs="Arial"/>
+          <w:sz w:val="24"/>
+          <w:szCs w:val="24"/>
+        </w:rPr>
+        <w:lastRenderedPageBreak/>
+        <w:t>as mais comuns: Regras de Associação ou Análise de Afinidade, Classificação, Agrupamento.</w:t>
       </w:r>
     </w:p>
     <w:p>
@@ -5542,8 +5997,42 @@
           <w:sz w:val="24"/>
           <w:szCs w:val="24"/>
         </w:rPr>
-        <w:t>Market Basket Analysis</w:t>
-      </w:r>
+        <w:t xml:space="preserve">Market </w:t>
+      </w:r>
+      <w:proofErr w:type="spellStart"/>
+      <w:r>
+        <w:rPr>
+          <w:rFonts w:ascii="Arial" w:hAnsi="Arial" w:cs="Arial"/>
+          <w:i/>
+          <w:iCs/>
+          <w:sz w:val="24"/>
+          <w:szCs w:val="24"/>
+        </w:rPr>
+        <w:t>Basket</w:t>
+      </w:r>
+      <w:proofErr w:type="spellEnd"/>
+      <w:r>
+        <w:rPr>
+          <w:rFonts w:ascii="Arial" w:hAnsi="Arial" w:cs="Arial"/>
+          <w:i/>
+          <w:iCs/>
+          <w:sz w:val="24"/>
+          <w:szCs w:val="24"/>
+        </w:rPr>
+        <w:t xml:space="preserve"> </w:t>
+      </w:r>
+      <w:proofErr w:type="spellStart"/>
+      <w:r>
+        <w:rPr>
+          <w:rFonts w:ascii="Arial" w:hAnsi="Arial" w:cs="Arial"/>
+          <w:i/>
+          <w:iCs/>
+          <w:sz w:val="24"/>
+          <w:szCs w:val="24"/>
+        </w:rPr>
+        <w:t>Analysis</w:t>
+      </w:r>
+      <w:proofErr w:type="spellEnd"/>
       <w:r>
         <w:rPr>
           <w:rFonts w:ascii="Arial" w:hAnsi="Arial" w:cs="Arial"/>
@@ -5613,16 +6102,61 @@
           <w:sz w:val="24"/>
           <w:szCs w:val="24"/>
         </w:rPr>
-        <w:t xml:space="preserve">Agrupamento ou Clusterização, agrupa os registros em conjuntos comparativamente menores, segmentos. Esse agrupamento é realizado por meio da identificação de características similares que distinguem o conjunto de </w:t>
-      </w:r>
-      <w:r>
-        <w:rPr>
-          <w:rFonts w:ascii="Arial" w:hAnsi="Arial" w:cs="Arial"/>
-          <w:sz w:val="24"/>
-          <w:szCs w:val="24"/>
-        </w:rPr>
-        <w:lastRenderedPageBreak/>
-        <w:t xml:space="preserve">dados. O objetivo nessa tarefa é de maximizar similaridade intra-cluster e minimizar a similaridade inter-cluster. </w:t>
+        <w:t xml:space="preserve">Agrupamento ou </w:t>
+      </w:r>
+      <w:proofErr w:type="spellStart"/>
+      <w:r>
+        <w:rPr>
+          <w:rFonts w:ascii="Arial" w:hAnsi="Arial" w:cs="Arial"/>
+          <w:sz w:val="24"/>
+          <w:szCs w:val="24"/>
+        </w:rPr>
+        <w:t>Clusterização</w:t>
+      </w:r>
+      <w:proofErr w:type="spellEnd"/>
+      <w:r>
+        <w:rPr>
+          <w:rFonts w:ascii="Arial" w:hAnsi="Arial" w:cs="Arial"/>
+          <w:sz w:val="24"/>
+          <w:szCs w:val="24"/>
+        </w:rPr>
+        <w:t xml:space="preserve">, agrupa os registros em conjuntos comparativamente menores, segmentos. Esse agrupamento é realizado por meio da identificação de características similares que distinguem o conjunto de dados. O objetivo nessa tarefa é de maximizar similaridade </w:t>
+      </w:r>
+      <w:proofErr w:type="spellStart"/>
+      <w:r>
+        <w:rPr>
+          <w:rFonts w:ascii="Arial" w:hAnsi="Arial" w:cs="Arial"/>
+          <w:sz w:val="24"/>
+          <w:szCs w:val="24"/>
+        </w:rPr>
+        <w:t>intra-cluster</w:t>
+      </w:r>
+      <w:proofErr w:type="spellEnd"/>
+      <w:r>
+        <w:rPr>
+          <w:rFonts w:ascii="Arial" w:hAnsi="Arial" w:cs="Arial"/>
+          <w:sz w:val="24"/>
+          <w:szCs w:val="24"/>
+        </w:rPr>
+        <w:t xml:space="preserve"> e minimizar a similaridade </w:t>
+      </w:r>
+      <w:proofErr w:type="spellStart"/>
+      <w:r>
+        <w:rPr>
+          <w:rFonts w:ascii="Arial" w:hAnsi="Arial" w:cs="Arial"/>
+          <w:sz w:val="24"/>
+          <w:szCs w:val="24"/>
+        </w:rPr>
+        <w:t>inter-cluster</w:t>
+      </w:r>
+      <w:proofErr w:type="spellEnd"/>
+      <w:r>
+        <w:rPr>
+          <w:rFonts w:ascii="Arial" w:hAnsi="Arial" w:cs="Arial"/>
+          <w:sz w:val="24"/>
+          <w:szCs w:val="24"/>
+        </w:rPr>
+        <w:t xml:space="preserve">. </w:t>
       </w:r>
     </w:p>
     <w:p>
@@ -5780,7 +6314,26 @@
           <w:sz w:val="24"/>
           <w:szCs w:val="24"/>
         </w:rPr>
-        <w:t xml:space="preserve"> De acordo com FAYYAD et al. (1996), o processo de KDD é formado pormuitas etapas, pode ser considerado como o processo de descoberta de padrões e tendências por estudo de amplos coleções de dados, sendo o processo de mineração de dados a etapa principal, tratando-se da execução prática de análise e de algoritmos específicos que, sob insuficiências computacionais atendíveis, gera uma conexão especifica de padrões a partir de dados.</w:t>
+        <w:lastRenderedPageBreak/>
+        <w:t xml:space="preserve"> De acordo com FAYYAD et al. (1996), o processo de KDD é formado </w:t>
+      </w:r>
+      <w:proofErr w:type="spellStart"/>
+      <w:r>
+        <w:rPr>
+          <w:rFonts w:ascii="Arial" w:eastAsia="PMingLiU" w:hAnsi="Arial" w:cs="Arial"/>
+          <w:sz w:val="24"/>
+          <w:szCs w:val="24"/>
+        </w:rPr>
+        <w:t>pormuitas</w:t>
+      </w:r>
+      <w:proofErr w:type="spellEnd"/>
+      <w:r>
+        <w:rPr>
+          <w:rFonts w:ascii="Arial" w:eastAsia="PMingLiU" w:hAnsi="Arial" w:cs="Arial"/>
+          <w:sz w:val="24"/>
+          <w:szCs w:val="24"/>
+        </w:rPr>
+        <w:t xml:space="preserve"> etapas, pode ser considerado como o processo de descoberta de padrões e tendências por estudo de amplos coleções de dados, sendo o processo de mineração de dados a etapa principal, tratando-se da execução prática de análise e de algoritmos específicos que, sob insuficiências computacionais atendíveis, gera uma conexão especifica de padrões a partir de dados.</w:t>
       </w:r>
     </w:p>
     <w:p>
@@ -5939,7 +6492,25 @@
           <w:sz w:val="24"/>
           <w:szCs w:val="24"/>
         </w:rPr>
-        <w:t xml:space="preserve"> (tese ppgi)</w:t>
+        <w:t xml:space="preserve"> (tese </w:t>
+      </w:r>
+      <w:proofErr w:type="spellStart"/>
+      <w:r>
+        <w:rPr>
+          <w:rFonts w:ascii="Arial" w:hAnsi="Arial" w:cs="Arial"/>
+          <w:sz w:val="24"/>
+          <w:szCs w:val="24"/>
+        </w:rPr>
+        <w:t>ppgi</w:t>
+      </w:r>
+      <w:proofErr w:type="spellEnd"/>
+      <w:r>
+        <w:rPr>
+          <w:rFonts w:ascii="Arial" w:hAnsi="Arial" w:cs="Arial"/>
+          <w:sz w:val="24"/>
+          <w:szCs w:val="24"/>
+        </w:rPr>
+        <w:t>)</w:t>
       </w:r>
     </w:p>
     <w:p>
@@ -6119,7 +6690,6 @@
           <w:sz w:val="24"/>
           <w:szCs w:val="24"/>
         </w:rPr>
-        <w:lastRenderedPageBreak/>
         <w:t xml:space="preserve">Pode ser considerada também como pesquisa exploratória que visa proporcionar maior familiaridade com o problema com vistas a torná-lo explícito ou a construir hipóteses. Do ponto de vista de sua abordagem é de natureza qualitativa, cujo ambiente de pesquisa teve como fonte direta os dados levantados (YIN, 2016). </w:t>
       </w:r>
     </w:p>
@@ -6182,6 +6752,7 @@
           <w:sz w:val="24"/>
           <w:szCs w:val="24"/>
         </w:rPr>
+        <w:lastRenderedPageBreak/>
         <w:t xml:space="preserve">A realização da pesquisa bibliográfica será embasada em consultas a fontes bibliográficas e de referencial teórico: artigos, livros, teses, dissertações, websites com conteúdo sobre Mineração de Dados Educacionais, Gestão Escolar Brasileira, Identificação de Perfil. </w:t>
       </w:r>
     </w:p>
@@ -6322,8 +6893,25 @@
           <w:sz w:val="24"/>
           <w:szCs w:val="24"/>
         </w:rPr>
-        <w:lastRenderedPageBreak/>
-        <w:t>A coleta de dados se dará, a partir da criação da base de dados, formada pela entrada de dados, levantamento de dados, questionário e pré-processamento. Será aplicado um questionário no Google Form, disponibilizado na rede social Facebook, solicitando que os egressos respondam as cinco questões a seguir:</w:t>
+        <w:t xml:space="preserve">A coleta de dados se dará, a partir da criação da base de dados, formada pela entrada de dados, levantamento de dados, questionário e pré-processamento. Será aplicado um questionário no Google </w:t>
+      </w:r>
+      <w:proofErr w:type="spellStart"/>
+      <w:r>
+        <w:rPr>
+          <w:rFonts w:ascii="Arial" w:hAnsi="Arial" w:cs="Arial"/>
+          <w:sz w:val="24"/>
+          <w:szCs w:val="24"/>
+        </w:rPr>
+        <w:t>Form</w:t>
+      </w:r>
+      <w:proofErr w:type="spellEnd"/>
+      <w:r>
+        <w:rPr>
+          <w:rFonts w:ascii="Arial" w:hAnsi="Arial" w:cs="Arial"/>
+          <w:sz w:val="24"/>
+          <w:szCs w:val="24"/>
+        </w:rPr>
+        <w:t>, disponibilizado na rede social Facebook, solicitando que os egressos respondam as cinco questões a seguir:</w:t>
       </w:r>
     </w:p>
     <w:p>
@@ -6523,7 +7111,44 @@
           <w:sz w:val="24"/>
           <w:szCs w:val="24"/>
         </w:rPr>
-        <w:t>Para mapear os processos e realizar os experimentos, será utilizado o software WEKA (http://www.cs.waikato.ac.nz/ml/weka/). Desenvolvida na linguagem Java pela Universidade de Waikato na Nova Zelândia, trabalha com diversas técnicas de Data Mining, além de ser um software livre e de fácil manuseio.</w:t>
+        <w:lastRenderedPageBreak/>
+        <w:t>Para mapear os processos e realizar os experimentos, será utilizado o software WEKA (http://www.cs.waikato.ac.nz/ml/</w:t>
+      </w:r>
+      <w:proofErr w:type="spellStart"/>
+      <w:r>
+        <w:rPr>
+          <w:rFonts w:ascii="Arial" w:hAnsi="Arial" w:cs="Arial"/>
+          <w:sz w:val="24"/>
+          <w:szCs w:val="24"/>
+        </w:rPr>
+        <w:t>weka</w:t>
+      </w:r>
+      <w:proofErr w:type="spellEnd"/>
+      <w:r>
+        <w:rPr>
+          <w:rFonts w:ascii="Arial" w:hAnsi="Arial" w:cs="Arial"/>
+          <w:sz w:val="24"/>
+          <w:szCs w:val="24"/>
+        </w:rPr>
+        <w:t xml:space="preserve">/). Desenvolvida na linguagem Java pela Universidade de </w:t>
+      </w:r>
+      <w:proofErr w:type="spellStart"/>
+      <w:r>
+        <w:rPr>
+          <w:rFonts w:ascii="Arial" w:hAnsi="Arial" w:cs="Arial"/>
+          <w:sz w:val="24"/>
+          <w:szCs w:val="24"/>
+        </w:rPr>
+        <w:t>Waikato</w:t>
+      </w:r>
+      <w:proofErr w:type="spellEnd"/>
+      <w:r>
+        <w:rPr>
+          <w:rFonts w:ascii="Arial" w:hAnsi="Arial" w:cs="Arial"/>
+          <w:sz w:val="24"/>
+          <w:szCs w:val="24"/>
+        </w:rPr>
+        <w:t xml:space="preserve"> na Nova Zelândia, trabalha com diversas técnicas de Data Mining, além de ser um software livre e de fácil manuseio.</w:t>
       </w:r>
     </w:p>
     <w:p>
@@ -6705,22 +7330,8 @@
                                 <w:sz w:val="36"/>
                                 <w:szCs w:val="36"/>
                               </w:rPr>
-                              <w:t xml:space="preserve">Etapa </w:t>
+                              <w:t>Etapa 1 :</w:t>
                             </w:r>
-                            <w:proofErr w:type="gramStart"/>
-                            <w:r>
-                              <w:rPr>
-                                <w:rFonts w:hAnsi="Calibri"/>
-                                <w:b/>
-                                <w:bCs/>
-                                <w:color w:val="000000" w:themeColor="text1"/>
-                                <w:kern w:val="24"/>
-                                <w:sz w:val="36"/>
-                                <w:szCs w:val="36"/>
-                              </w:rPr>
-                              <w:t>1 :</w:t>
-                            </w:r>
-                            <w:proofErr w:type="gramEnd"/>
                           </w:p>
                         </w:txbxContent>
                       </wps:txbx>
@@ -7652,7 +8263,6 @@
                               </w:rPr>
                               <w:t xml:space="preserve">Etapa </w:t>
                             </w:r>
-                            <w:proofErr w:type="gramStart"/>
                             <w:r>
                               <w:rPr>
                                 <w:rFonts w:hAnsi="Calibri"/>
@@ -7665,7 +8275,6 @@
                               </w:rPr>
                               <w:t>4 :</w:t>
                             </w:r>
-                            <w:proofErr w:type="gramEnd"/>
                           </w:p>
                         </w:txbxContent>
                       </wps:txbx>
@@ -8047,7 +8656,6 @@
                               </w:rPr>
                               <w:t xml:space="preserve">Etapa </w:t>
                             </w:r>
-                            <w:proofErr w:type="gramStart"/>
                             <w:r>
                               <w:rPr>
                                 <w:rFonts w:hAnsi="Calibri"/>
@@ -8060,7 +8668,6 @@
                               </w:rPr>
                               <w:t>5 :</w:t>
                             </w:r>
-                            <w:proofErr w:type="gramEnd"/>
                           </w:p>
                         </w:txbxContent>
                       </wps:txbx>
@@ -8607,7 +9214,6 @@
                               </w:rPr>
                               <w:t xml:space="preserve">Etapa </w:t>
                             </w:r>
-                            <w:proofErr w:type="gramStart"/>
                             <w:r>
                               <w:rPr>
                                 <w:rFonts w:hAnsi="Calibri"/>
@@ -8620,7 +9226,6 @@
                               </w:rPr>
                               <w:t>6 :</w:t>
                             </w:r>
-                            <w:proofErr w:type="gramEnd"/>
                           </w:p>
                         </w:txbxContent>
                       </wps:txbx>
@@ -9085,7 +9690,6 @@
                               </w:rPr>
                               <w:t xml:space="preserve">Etapa </w:t>
                             </w:r>
-                            <w:proofErr w:type="gramStart"/>
                             <w:r>
                               <w:rPr>
                                 <w:rFonts w:hAnsi="Calibri"/>
@@ -9098,7 +9702,6 @@
                               </w:rPr>
                               <w:t>7 :</w:t>
                             </w:r>
-                            <w:proofErr w:type="gramEnd"/>
                           </w:p>
                         </w:txbxContent>
                       </wps:txbx>
@@ -9517,7 +10120,6 @@
                               </w:rPr>
                               <w:t xml:space="preserve">Etapa </w:t>
                             </w:r>
-                            <w:proofErr w:type="gramStart"/>
                             <w:r>
                               <w:rPr>
                                 <w:rFonts w:hAnsi="Calibri"/>
@@ -9530,7 +10132,6 @@
                               </w:rPr>
                               <w:t>3 :</w:t>
                             </w:r>
-                            <w:proofErr w:type="gramEnd"/>
                           </w:p>
                         </w:txbxContent>
                       </wps:txbx>
@@ -9638,7 +10239,6 @@
                               </w:rPr>
                               <w:t xml:space="preserve">Etapa </w:t>
                             </w:r>
-                            <w:proofErr w:type="gramStart"/>
                             <w:r>
                               <w:rPr>
                                 <w:rFonts w:hAnsi="Calibri"/>
@@ -9651,7 +10251,6 @@
                               </w:rPr>
                               <w:t>2 :</w:t>
                             </w:r>
-                            <w:proofErr w:type="gramEnd"/>
                           </w:p>
                         </w:txbxContent>
                       </wps:txbx>
@@ -10151,7 +10750,6 @@
                               </w:rPr>
                               <w:t xml:space="preserve">Etapa </w:t>
                             </w:r>
-                            <w:proofErr w:type="gramStart"/>
                             <w:r>
                               <w:rPr>
                                 <w:rFonts w:hAnsi="Calibri"/>
@@ -10164,7 +10762,6 @@
                               </w:rPr>
                               <w:t>1 :</w:t>
                             </w:r>
-                            <w:proofErr w:type="gramEnd"/>
                           </w:p>
                         </w:txbxContent>
                       </wps:txbx>
@@ -10446,7 +11043,6 @@
                               </w:rPr>
                               <w:t xml:space="preserve">Etapa </w:t>
                             </w:r>
-                            <w:proofErr w:type="gramStart"/>
                             <w:r>
                               <w:rPr>
                                 <w:rFonts w:hAnsi="Calibri"/>
@@ -10459,7 +11055,6 @@
                               </w:rPr>
                               <w:t>1 :</w:t>
                             </w:r>
-                            <w:proofErr w:type="gramEnd"/>
                           </w:p>
                         </w:txbxContent>
                       </wps:txbx>
@@ -10886,7 +11481,6 @@
                               </w:rPr>
                               <w:t xml:space="preserve">Etapa </w:t>
                             </w:r>
-                            <w:proofErr w:type="gramStart"/>
                             <w:r>
                               <w:rPr>
                                 <w:rFonts w:hAnsi="Calibri"/>
@@ -10899,7 +11493,6 @@
                               </w:rPr>
                               <w:t>1 :</w:t>
                             </w:r>
-                            <w:proofErr w:type="gramEnd"/>
                           </w:p>
                         </w:txbxContent>
                       </wps:txbx>
@@ -11558,7 +12151,25 @@
           <w:sz w:val="24"/>
           <w:szCs w:val="24"/>
         </w:rPr>
-        <w:t xml:space="preserve">  Criação da base de dados de egressos formada pela entrada de dados, levantamento de dados, questionário e pré-processamento. Será solicitado ao egresso que responda a um questionário no Google Form, disponibilizado na rede social Facebook as cinco questões descritas acima.  </w:t>
+        <w:t xml:space="preserve">  Criação da base de dados de egressos formada pela entrada de dados, levantamento de dados, questionário e pré-processamento. Será solicitado ao egresso que responda a um questionário no Google </w:t>
+      </w:r>
+      <w:proofErr w:type="spellStart"/>
+      <w:r>
+        <w:rPr>
+          <w:rFonts w:ascii="Arial" w:hAnsi="Arial" w:cs="Arial"/>
+          <w:sz w:val="24"/>
+          <w:szCs w:val="24"/>
+        </w:rPr>
+        <w:t>Form</w:t>
+      </w:r>
+      <w:proofErr w:type="spellEnd"/>
+      <w:r>
+        <w:rPr>
+          <w:rFonts w:ascii="Arial" w:hAnsi="Arial" w:cs="Arial"/>
+          <w:sz w:val="24"/>
+          <w:szCs w:val="24"/>
+        </w:rPr>
+        <w:t xml:space="preserve">, disponibilizado na rede social Facebook as cinco questões descritas acima.  </w:t>
       </w:r>
     </w:p>
     <w:p>
@@ -11921,6 +12532,7 @@
         </w:rPr>
         <w:t xml:space="preserve"> --- </w:t>
       </w:r>
+      <w:proofErr w:type="spellStart"/>
       <w:r>
         <w:rPr>
           <w:rFonts w:ascii="Arial" w:hAnsi="Arial" w:cs="Arial"/>
@@ -11933,6 +12545,7 @@
         </w:rPr>
         <w:t>VosViwer</w:t>
       </w:r>
+      <w:proofErr w:type="spellEnd"/>
     </w:p>
     <w:p>
       <w:pPr>
@@ -12085,8 +12698,18 @@
                 <w:sz w:val="24"/>
                 <w:szCs w:val="24"/>
               </w:rPr>
-              <w:t>Google Academic</w:t>
+              <w:t xml:space="preserve">Google </w:t>
             </w:r>
+            <w:proofErr w:type="spellStart"/>
+            <w:r>
+              <w:rPr>
+                <w:rFonts w:ascii="Arial" w:hAnsi="Arial" w:cs="Arial"/>
+                <w:sz w:val="24"/>
+                <w:szCs w:val="24"/>
+              </w:rPr>
+              <w:t>Academic</w:t>
+            </w:r>
+            <w:proofErr w:type="spellEnd"/>
           </w:p>
         </w:tc>
         <w:tc>
@@ -12127,6 +12750,7 @@
                 <w:szCs w:val="24"/>
               </w:rPr>
             </w:pPr>
+            <w:proofErr w:type="spellStart"/>
             <w:r>
               <w:rPr>
                 <w:rFonts w:ascii="Arial" w:hAnsi="Arial" w:cs="Arial"/>
@@ -12135,6 +12759,7 @@
               </w:rPr>
               <w:t>IEEExplore</w:t>
             </w:r>
+            <w:proofErr w:type="spellEnd"/>
           </w:p>
         </w:tc>
         <w:tc>
@@ -12175,6 +12800,7 @@
                 <w:szCs w:val="24"/>
               </w:rPr>
             </w:pPr>
+            <w:proofErr w:type="spellStart"/>
             <w:r>
               <w:rPr>
                 <w:rFonts w:ascii="Arial" w:hAnsi="Arial" w:cs="Arial"/>
@@ -12184,6 +12810,7 @@
               <w:lastRenderedPageBreak/>
               <w:t>Scielo</w:t>
             </w:r>
+            <w:proofErr w:type="spellEnd"/>
           </w:p>
         </w:tc>
         <w:tc>
@@ -12224,13 +12851,23 @@
                 <w:szCs w:val="24"/>
               </w:rPr>
             </w:pPr>
+            <w:proofErr w:type="spellStart"/>
             <w:r>
               <w:rPr>
                 <w:rFonts w:ascii="Arial" w:hAnsi="Arial" w:cs="Arial"/>
                 <w:sz w:val="24"/>
                 <w:szCs w:val="24"/>
               </w:rPr>
-              <w:t>Scient Direct</w:t>
+              <w:t>Scient</w:t>
+            </w:r>
+            <w:proofErr w:type="spellEnd"/>
+            <w:r>
+              <w:rPr>
+                <w:rFonts w:ascii="Arial" w:hAnsi="Arial" w:cs="Arial"/>
+                <w:sz w:val="24"/>
+                <w:szCs w:val="24"/>
+              </w:rPr>
+              <w:t xml:space="preserve"> Direct</w:t>
             </w:r>
           </w:p>
         </w:tc>
@@ -15263,7 +15900,27 @@
           <w:szCs w:val="24"/>
           <w:highlight w:val="yellow"/>
         </w:rPr>
-        <w:t xml:space="preserve"> – Oq fiz e </w:t>
+        <w:t xml:space="preserve"> – </w:t>
+      </w:r>
+      <w:proofErr w:type="spellStart"/>
+      <w:r>
+        <w:rPr>
+          <w:rFonts w:ascii="Arial" w:hAnsi="Arial" w:cs="Arial"/>
+          <w:sz w:val="24"/>
+          <w:szCs w:val="24"/>
+          <w:highlight w:val="yellow"/>
+        </w:rPr>
+        <w:t>Oq</w:t>
+      </w:r>
+      <w:proofErr w:type="spellEnd"/>
+      <w:r>
+        <w:rPr>
+          <w:rFonts w:ascii="Arial" w:hAnsi="Arial" w:cs="Arial"/>
+          <w:sz w:val="24"/>
+          <w:szCs w:val="24"/>
+          <w:highlight w:val="yellow"/>
+        </w:rPr>
+        <w:t xml:space="preserve"> fiz e </w:t>
       </w:r>
       <w:proofErr w:type="gramStart"/>
       <w:r>
@@ -15809,7 +16466,25 @@
           <w:sz w:val="24"/>
           <w:szCs w:val="24"/>
         </w:rPr>
-        <w:t xml:space="preserve"> ninguém fez e ta crescendo.... na minha revisão sistemática ....)</w:t>
+        <w:t xml:space="preserve"> ninguém fez e </w:t>
+      </w:r>
+      <w:proofErr w:type="spellStart"/>
+      <w:r>
+        <w:rPr>
+          <w:rFonts w:ascii="Arial" w:hAnsi="Arial" w:cs="Arial"/>
+          <w:sz w:val="24"/>
+          <w:szCs w:val="24"/>
+        </w:rPr>
+        <w:t>ta</w:t>
+      </w:r>
+      <w:proofErr w:type="spellEnd"/>
+      <w:r>
+        <w:rPr>
+          <w:rFonts w:ascii="Arial" w:hAnsi="Arial" w:cs="Arial"/>
+          <w:sz w:val="24"/>
+          <w:szCs w:val="24"/>
+        </w:rPr>
+        <w:t xml:space="preserve"> crescendo.... na minha revisão sistemática ....)</w:t>
       </w:r>
     </w:p>
     <w:p>
@@ -16044,15 +16719,344 @@
           <w:sz w:val="24"/>
           <w:szCs w:val="24"/>
         </w:rPr>
-        <w:t>. Educational Software Features that Encourage and Discourage "Gaming the System". In Proceedings of the International Conference on Artificial Intelligence in Education</w:t>
-      </w:r>
-      <w:r>
-        <w:rPr>
-          <w:rFonts w:ascii="Arial" w:hAnsi="Arial" w:cs="Arial"/>
-          <w:sz w:val="24"/>
-          <w:szCs w:val="24"/>
-        </w:rPr>
-        <w:t>, pagínas 475- 482. 2009.</w:t>
+        <w:t xml:space="preserve">. </w:t>
+      </w:r>
+      <w:proofErr w:type="spellStart"/>
+      <w:r>
+        <w:rPr>
+          <w:rFonts w:ascii="Arial" w:hAnsi="Arial" w:cs="Arial"/>
+          <w:b/>
+          <w:sz w:val="24"/>
+          <w:szCs w:val="24"/>
+        </w:rPr>
+        <w:t>Educational</w:t>
+      </w:r>
+      <w:proofErr w:type="spellEnd"/>
+      <w:r>
+        <w:rPr>
+          <w:rFonts w:ascii="Arial" w:hAnsi="Arial" w:cs="Arial"/>
+          <w:b/>
+          <w:sz w:val="24"/>
+          <w:szCs w:val="24"/>
+        </w:rPr>
+        <w:t xml:space="preserve"> Software </w:t>
+      </w:r>
+      <w:proofErr w:type="spellStart"/>
+      <w:r>
+        <w:rPr>
+          <w:rFonts w:ascii="Arial" w:hAnsi="Arial" w:cs="Arial"/>
+          <w:b/>
+          <w:sz w:val="24"/>
+          <w:szCs w:val="24"/>
+        </w:rPr>
+        <w:t>Features</w:t>
+      </w:r>
+      <w:proofErr w:type="spellEnd"/>
+      <w:r>
+        <w:rPr>
+          <w:rFonts w:ascii="Arial" w:hAnsi="Arial" w:cs="Arial"/>
+          <w:b/>
+          <w:sz w:val="24"/>
+          <w:szCs w:val="24"/>
+        </w:rPr>
+        <w:t xml:space="preserve"> </w:t>
+      </w:r>
+      <w:proofErr w:type="spellStart"/>
+      <w:r>
+        <w:rPr>
+          <w:rFonts w:ascii="Arial" w:hAnsi="Arial" w:cs="Arial"/>
+          <w:b/>
+          <w:sz w:val="24"/>
+          <w:szCs w:val="24"/>
+        </w:rPr>
+        <w:t>that</w:t>
+      </w:r>
+      <w:proofErr w:type="spellEnd"/>
+      <w:r>
+        <w:rPr>
+          <w:rFonts w:ascii="Arial" w:hAnsi="Arial" w:cs="Arial"/>
+          <w:b/>
+          <w:sz w:val="24"/>
+          <w:szCs w:val="24"/>
+        </w:rPr>
+        <w:t xml:space="preserve"> </w:t>
+      </w:r>
+      <w:proofErr w:type="spellStart"/>
+      <w:r>
+        <w:rPr>
+          <w:rFonts w:ascii="Arial" w:hAnsi="Arial" w:cs="Arial"/>
+          <w:b/>
+          <w:sz w:val="24"/>
+          <w:szCs w:val="24"/>
+        </w:rPr>
+        <w:t>Encourage</w:t>
+      </w:r>
+      <w:proofErr w:type="spellEnd"/>
+      <w:r>
+        <w:rPr>
+          <w:rFonts w:ascii="Arial" w:hAnsi="Arial" w:cs="Arial"/>
+          <w:b/>
+          <w:sz w:val="24"/>
+          <w:szCs w:val="24"/>
+        </w:rPr>
+        <w:t xml:space="preserve"> </w:t>
+      </w:r>
+      <w:proofErr w:type="spellStart"/>
+      <w:r>
+        <w:rPr>
+          <w:rFonts w:ascii="Arial" w:hAnsi="Arial" w:cs="Arial"/>
+          <w:b/>
+          <w:sz w:val="24"/>
+          <w:szCs w:val="24"/>
+        </w:rPr>
+        <w:t>and</w:t>
+      </w:r>
+      <w:proofErr w:type="spellEnd"/>
+      <w:r>
+        <w:rPr>
+          <w:rFonts w:ascii="Arial" w:hAnsi="Arial" w:cs="Arial"/>
+          <w:b/>
+          <w:sz w:val="24"/>
+          <w:szCs w:val="24"/>
+        </w:rPr>
+        <w:t xml:space="preserve"> </w:t>
+      </w:r>
+      <w:proofErr w:type="spellStart"/>
+      <w:r>
+        <w:rPr>
+          <w:rFonts w:ascii="Arial" w:hAnsi="Arial" w:cs="Arial"/>
+          <w:b/>
+          <w:sz w:val="24"/>
+          <w:szCs w:val="24"/>
+        </w:rPr>
+        <w:t>Discourage</w:t>
+      </w:r>
+      <w:proofErr w:type="spellEnd"/>
+      <w:r>
+        <w:rPr>
+          <w:rFonts w:ascii="Arial" w:hAnsi="Arial" w:cs="Arial"/>
+          <w:b/>
+          <w:sz w:val="24"/>
+          <w:szCs w:val="24"/>
+        </w:rPr>
+        <w:t xml:space="preserve"> "</w:t>
+      </w:r>
+      <w:proofErr w:type="spellStart"/>
+      <w:r>
+        <w:rPr>
+          <w:rFonts w:ascii="Arial" w:hAnsi="Arial" w:cs="Arial"/>
+          <w:b/>
+          <w:sz w:val="24"/>
+          <w:szCs w:val="24"/>
+        </w:rPr>
+        <w:t>Gaming</w:t>
+      </w:r>
+      <w:proofErr w:type="spellEnd"/>
+      <w:r>
+        <w:rPr>
+          <w:rFonts w:ascii="Arial" w:hAnsi="Arial" w:cs="Arial"/>
+          <w:b/>
+          <w:sz w:val="24"/>
+          <w:szCs w:val="24"/>
+        </w:rPr>
+        <w:t xml:space="preserve"> </w:t>
+      </w:r>
+      <w:proofErr w:type="spellStart"/>
+      <w:r>
+        <w:rPr>
+          <w:rFonts w:ascii="Arial" w:hAnsi="Arial" w:cs="Arial"/>
+          <w:b/>
+          <w:sz w:val="24"/>
+          <w:szCs w:val="24"/>
+        </w:rPr>
+        <w:t>the</w:t>
+      </w:r>
+      <w:proofErr w:type="spellEnd"/>
+      <w:r>
+        <w:rPr>
+          <w:rFonts w:ascii="Arial" w:hAnsi="Arial" w:cs="Arial"/>
+          <w:b/>
+          <w:sz w:val="24"/>
+          <w:szCs w:val="24"/>
+        </w:rPr>
+        <w:t xml:space="preserve"> System". In </w:t>
+      </w:r>
+      <w:proofErr w:type="spellStart"/>
+      <w:r>
+        <w:rPr>
+          <w:rFonts w:ascii="Arial" w:hAnsi="Arial" w:cs="Arial"/>
+          <w:b/>
+          <w:sz w:val="24"/>
+          <w:szCs w:val="24"/>
+        </w:rPr>
+        <w:t>Proceedings</w:t>
+      </w:r>
+      <w:proofErr w:type="spellEnd"/>
+      <w:r>
+        <w:rPr>
+          <w:rFonts w:ascii="Arial" w:hAnsi="Arial" w:cs="Arial"/>
+          <w:b/>
+          <w:sz w:val="24"/>
+          <w:szCs w:val="24"/>
+        </w:rPr>
+        <w:t xml:space="preserve"> </w:t>
+      </w:r>
+      <w:proofErr w:type="spellStart"/>
+      <w:r>
+        <w:rPr>
+          <w:rFonts w:ascii="Arial" w:hAnsi="Arial" w:cs="Arial"/>
+          <w:b/>
+          <w:sz w:val="24"/>
+          <w:szCs w:val="24"/>
+        </w:rPr>
+        <w:t>of</w:t>
+      </w:r>
+      <w:proofErr w:type="spellEnd"/>
+      <w:r>
+        <w:rPr>
+          <w:rFonts w:ascii="Arial" w:hAnsi="Arial" w:cs="Arial"/>
+          <w:b/>
+          <w:sz w:val="24"/>
+          <w:szCs w:val="24"/>
+        </w:rPr>
+        <w:t xml:space="preserve"> </w:t>
+      </w:r>
+      <w:proofErr w:type="spellStart"/>
+      <w:r>
+        <w:rPr>
+          <w:rFonts w:ascii="Arial" w:hAnsi="Arial" w:cs="Arial"/>
+          <w:b/>
+          <w:sz w:val="24"/>
+          <w:szCs w:val="24"/>
+        </w:rPr>
+        <w:t>the</w:t>
+      </w:r>
+      <w:proofErr w:type="spellEnd"/>
+      <w:r>
+        <w:rPr>
+          <w:rFonts w:ascii="Arial" w:hAnsi="Arial" w:cs="Arial"/>
+          <w:b/>
+          <w:sz w:val="24"/>
+          <w:szCs w:val="24"/>
+        </w:rPr>
+        <w:t xml:space="preserve"> </w:t>
+      </w:r>
+      <w:proofErr w:type="spellStart"/>
+      <w:r>
+        <w:rPr>
+          <w:rFonts w:ascii="Arial" w:hAnsi="Arial" w:cs="Arial"/>
+          <w:b/>
+          <w:sz w:val="24"/>
+          <w:szCs w:val="24"/>
+        </w:rPr>
+        <w:t>International</w:t>
+      </w:r>
+      <w:proofErr w:type="spellEnd"/>
+      <w:r>
+        <w:rPr>
+          <w:rFonts w:ascii="Arial" w:hAnsi="Arial" w:cs="Arial"/>
+          <w:b/>
+          <w:sz w:val="24"/>
+          <w:szCs w:val="24"/>
+        </w:rPr>
+        <w:t xml:space="preserve"> </w:t>
+      </w:r>
+      <w:proofErr w:type="spellStart"/>
+      <w:r>
+        <w:rPr>
+          <w:rFonts w:ascii="Arial" w:hAnsi="Arial" w:cs="Arial"/>
+          <w:b/>
+          <w:sz w:val="24"/>
+          <w:szCs w:val="24"/>
+        </w:rPr>
+        <w:t>Conference</w:t>
+      </w:r>
+      <w:proofErr w:type="spellEnd"/>
+      <w:r>
+        <w:rPr>
+          <w:rFonts w:ascii="Arial" w:hAnsi="Arial" w:cs="Arial"/>
+          <w:b/>
+          <w:sz w:val="24"/>
+          <w:szCs w:val="24"/>
+        </w:rPr>
+        <w:t xml:space="preserve"> </w:t>
+      </w:r>
+      <w:proofErr w:type="spellStart"/>
+      <w:r>
+        <w:rPr>
+          <w:rFonts w:ascii="Arial" w:hAnsi="Arial" w:cs="Arial"/>
+          <w:b/>
+          <w:sz w:val="24"/>
+          <w:szCs w:val="24"/>
+        </w:rPr>
+        <w:t>on</w:t>
+      </w:r>
+      <w:proofErr w:type="spellEnd"/>
+      <w:r>
+        <w:rPr>
+          <w:rFonts w:ascii="Arial" w:hAnsi="Arial" w:cs="Arial"/>
+          <w:b/>
+          <w:sz w:val="24"/>
+          <w:szCs w:val="24"/>
+        </w:rPr>
+        <w:t xml:space="preserve"> Artificial </w:t>
+      </w:r>
+      <w:proofErr w:type="spellStart"/>
+      <w:r>
+        <w:rPr>
+          <w:rFonts w:ascii="Arial" w:hAnsi="Arial" w:cs="Arial"/>
+          <w:b/>
+          <w:sz w:val="24"/>
+          <w:szCs w:val="24"/>
+        </w:rPr>
+        <w:t>Intelligence</w:t>
+      </w:r>
+      <w:proofErr w:type="spellEnd"/>
+      <w:r>
+        <w:rPr>
+          <w:rFonts w:ascii="Arial" w:hAnsi="Arial" w:cs="Arial"/>
+          <w:b/>
+          <w:sz w:val="24"/>
+          <w:szCs w:val="24"/>
+        </w:rPr>
+        <w:t xml:space="preserve"> in </w:t>
+      </w:r>
+      <w:proofErr w:type="spellStart"/>
+      <w:r>
+        <w:rPr>
+          <w:rFonts w:ascii="Arial" w:hAnsi="Arial" w:cs="Arial"/>
+          <w:b/>
+          <w:sz w:val="24"/>
+          <w:szCs w:val="24"/>
+        </w:rPr>
+        <w:t>Education</w:t>
+      </w:r>
+      <w:proofErr w:type="spellEnd"/>
+      <w:r>
+        <w:rPr>
+          <w:rFonts w:ascii="Arial" w:hAnsi="Arial" w:cs="Arial"/>
+          <w:sz w:val="24"/>
+          <w:szCs w:val="24"/>
+        </w:rPr>
+        <w:t xml:space="preserve">, </w:t>
+      </w:r>
+      <w:proofErr w:type="spellStart"/>
+      <w:r>
+        <w:rPr>
+          <w:rFonts w:ascii="Arial" w:hAnsi="Arial" w:cs="Arial"/>
+          <w:sz w:val="24"/>
+          <w:szCs w:val="24"/>
+        </w:rPr>
+        <w:t>pagínas</w:t>
+      </w:r>
+      <w:proofErr w:type="spellEnd"/>
+      <w:r>
+        <w:rPr>
+          <w:rFonts w:ascii="Arial" w:hAnsi="Arial" w:cs="Arial"/>
+          <w:sz w:val="24"/>
+          <w:szCs w:val="24"/>
+        </w:rPr>
+        <w:t xml:space="preserve"> 475- 482. 2009.</w:t>
       </w:r>
     </w:p>
     <w:p>
@@ -16088,7 +17092,25 @@
           <w:sz w:val="24"/>
           <w:szCs w:val="24"/>
         </w:rPr>
-        <w:t>. In Anais do Simpósio Brasileiro de Informática na Educação (SBIE), volume 1, pages 366–374.</w:t>
+        <w:t xml:space="preserve">. In Anais do Simpósio Brasileiro de Informática na Educação (SBIE), volume 1, </w:t>
+      </w:r>
+      <w:proofErr w:type="spellStart"/>
+      <w:r>
+        <w:rPr>
+          <w:rFonts w:ascii="Arial" w:hAnsi="Arial" w:cs="Arial"/>
+          <w:sz w:val="24"/>
+          <w:szCs w:val="24"/>
+        </w:rPr>
+        <w:t>pages</w:t>
+      </w:r>
+      <w:proofErr w:type="spellEnd"/>
+      <w:r>
+        <w:rPr>
+          <w:rFonts w:ascii="Arial" w:hAnsi="Arial" w:cs="Arial"/>
+          <w:sz w:val="24"/>
+          <w:szCs w:val="24"/>
+        </w:rPr>
+        <w:t xml:space="preserve"> 366–374.</w:t>
       </w:r>
     </w:p>
     <w:p>
@@ -16342,7 +17364,25 @@
           <w:szCs w:val="24"/>
         </w:rPr>
         <w:lastRenderedPageBreak/>
-        <w:t>CENTRO PAULA SOUZA. Empregabilidade de alunos formados pelas Fatecs é de 92%. Disponível em: https://www.cps.sp.gov.br/empregabilidade-de-alunos-formados-pelas-fatecs-e-de-92/. Acesso em: 05 de abr. 2020.</w:t>
+        <w:t xml:space="preserve">CENTRO PAULA SOUZA. Empregabilidade de alunos formados pelas </w:t>
+      </w:r>
+      <w:proofErr w:type="spellStart"/>
+      <w:r>
+        <w:rPr>
+          <w:rFonts w:ascii="Arial" w:hAnsi="Arial" w:cs="Arial"/>
+          <w:sz w:val="24"/>
+          <w:szCs w:val="24"/>
+        </w:rPr>
+        <w:t>Fatecs</w:t>
+      </w:r>
+      <w:proofErr w:type="spellEnd"/>
+      <w:r>
+        <w:rPr>
+          <w:rFonts w:ascii="Arial" w:hAnsi="Arial" w:cs="Arial"/>
+          <w:sz w:val="24"/>
+          <w:szCs w:val="24"/>
+        </w:rPr>
+        <w:t xml:space="preserve"> é de 92%. Disponível em: https://www.cps.sp.gov.br/empregabilidade-de-alunos-formados-pelas-fatecs-e-de-92/. Acesso em: 05 de abr. 2020.</w:t>
       </w:r>
     </w:p>
     <w:p>
@@ -16370,7 +17410,87 @@
           <w:sz w:val="24"/>
           <w:szCs w:val="24"/>
         </w:rPr>
-        <w:t>Artificial Intelligence trends in education: a narrative overview.  Procedia Computer Science</w:t>
+        <w:t xml:space="preserve">Artificial </w:t>
+      </w:r>
+      <w:proofErr w:type="spellStart"/>
+      <w:r>
+        <w:rPr>
+          <w:rFonts w:ascii="Arial" w:hAnsi="Arial" w:cs="Arial"/>
+          <w:b/>
+          <w:sz w:val="24"/>
+          <w:szCs w:val="24"/>
+        </w:rPr>
+        <w:t>Intelligence</w:t>
+      </w:r>
+      <w:proofErr w:type="spellEnd"/>
+      <w:r>
+        <w:rPr>
+          <w:rFonts w:ascii="Arial" w:hAnsi="Arial" w:cs="Arial"/>
+          <w:b/>
+          <w:sz w:val="24"/>
+          <w:szCs w:val="24"/>
+        </w:rPr>
+        <w:t xml:space="preserve"> </w:t>
+      </w:r>
+      <w:proofErr w:type="spellStart"/>
+      <w:r>
+        <w:rPr>
+          <w:rFonts w:ascii="Arial" w:hAnsi="Arial" w:cs="Arial"/>
+          <w:b/>
+          <w:sz w:val="24"/>
+          <w:szCs w:val="24"/>
+        </w:rPr>
+        <w:t>trends</w:t>
+      </w:r>
+      <w:proofErr w:type="spellEnd"/>
+      <w:r>
+        <w:rPr>
+          <w:rFonts w:ascii="Arial" w:hAnsi="Arial" w:cs="Arial"/>
+          <w:b/>
+          <w:sz w:val="24"/>
+          <w:szCs w:val="24"/>
+        </w:rPr>
+        <w:t xml:space="preserve"> in </w:t>
+      </w:r>
+      <w:proofErr w:type="spellStart"/>
+      <w:r>
+        <w:rPr>
+          <w:rFonts w:ascii="Arial" w:hAnsi="Arial" w:cs="Arial"/>
+          <w:b/>
+          <w:sz w:val="24"/>
+          <w:szCs w:val="24"/>
+        </w:rPr>
+        <w:t>education</w:t>
+      </w:r>
+      <w:proofErr w:type="spellEnd"/>
+      <w:r>
+        <w:rPr>
+          <w:rFonts w:ascii="Arial" w:hAnsi="Arial" w:cs="Arial"/>
+          <w:b/>
+          <w:sz w:val="24"/>
+          <w:szCs w:val="24"/>
+        </w:rPr>
+        <w:t xml:space="preserve">: a </w:t>
+      </w:r>
+      <w:proofErr w:type="spellStart"/>
+      <w:r>
+        <w:rPr>
+          <w:rFonts w:ascii="Arial" w:hAnsi="Arial" w:cs="Arial"/>
+          <w:b/>
+          <w:sz w:val="24"/>
+          <w:szCs w:val="24"/>
+        </w:rPr>
+        <w:t>narrative</w:t>
+      </w:r>
+      <w:proofErr w:type="spellEnd"/>
+      <w:r>
+        <w:rPr>
+          <w:rFonts w:ascii="Arial" w:hAnsi="Arial" w:cs="Arial"/>
+          <w:b/>
+          <w:sz w:val="24"/>
+          <w:szCs w:val="24"/>
+        </w:rPr>
+        <w:t xml:space="preserve"> overview.  Procedia Computer Science</w:t>
       </w:r>
       <w:r>
         <w:rPr>
@@ -16540,7 +17660,103 @@
           <w:szCs w:val="24"/>
           <w:lang w:eastAsia="pt-BR"/>
         </w:rPr>
-        <w:t>Big Data and Learning Analytics in Higher Education:</w:t>
+        <w:t xml:space="preserve">Big Data </w:t>
+      </w:r>
+      <w:proofErr w:type="spellStart"/>
+      <w:r>
+        <w:rPr>
+          <w:rFonts w:ascii="Arial" w:eastAsia="Times New Roman" w:hAnsi="Arial" w:cs="Arial"/>
+          <w:b/>
+          <w:bCs/>
+          <w:sz w:val="24"/>
+          <w:szCs w:val="24"/>
+          <w:lang w:eastAsia="pt-BR"/>
+        </w:rPr>
+        <w:t>and</w:t>
+      </w:r>
+      <w:proofErr w:type="spellEnd"/>
+      <w:r>
+        <w:rPr>
+          <w:rFonts w:ascii="Arial" w:eastAsia="Times New Roman" w:hAnsi="Arial" w:cs="Arial"/>
+          <w:b/>
+          <w:bCs/>
+          <w:sz w:val="24"/>
+          <w:szCs w:val="24"/>
+          <w:lang w:eastAsia="pt-BR"/>
+        </w:rPr>
+        <w:t xml:space="preserve"> Learning </w:t>
+      </w:r>
+      <w:proofErr w:type="spellStart"/>
+      <w:r>
+        <w:rPr>
+          <w:rFonts w:ascii="Arial" w:eastAsia="Times New Roman" w:hAnsi="Arial" w:cs="Arial"/>
+          <w:b/>
+          <w:bCs/>
+          <w:sz w:val="24"/>
+          <w:szCs w:val="24"/>
+          <w:lang w:eastAsia="pt-BR"/>
+        </w:rPr>
+        <w:t>Analytics</w:t>
+      </w:r>
+      <w:proofErr w:type="spellEnd"/>
+      <w:r>
+        <w:rPr>
+          <w:rFonts w:ascii="Arial" w:eastAsia="Times New Roman" w:hAnsi="Arial" w:cs="Arial"/>
+          <w:b/>
+          <w:bCs/>
+          <w:sz w:val="24"/>
+          <w:szCs w:val="24"/>
+          <w:lang w:eastAsia="pt-BR"/>
+        </w:rPr>
+        <w:t xml:space="preserve"> in </w:t>
+      </w:r>
+      <w:proofErr w:type="spellStart"/>
+      <w:r>
+        <w:rPr>
+          <w:rFonts w:ascii="Arial" w:eastAsia="Times New Roman" w:hAnsi="Arial" w:cs="Arial"/>
+          <w:b/>
+          <w:bCs/>
+          <w:sz w:val="24"/>
+          <w:szCs w:val="24"/>
+          <w:lang w:eastAsia="pt-BR"/>
+        </w:rPr>
+        <w:t>Higher</w:t>
+      </w:r>
+      <w:proofErr w:type="spellEnd"/>
+      <w:r>
+        <w:rPr>
+          <w:rFonts w:ascii="Arial" w:eastAsia="Times New Roman" w:hAnsi="Arial" w:cs="Arial"/>
+          <w:b/>
+          <w:bCs/>
+          <w:sz w:val="24"/>
+          <w:szCs w:val="24"/>
+          <w:lang w:eastAsia="pt-BR"/>
+        </w:rPr>
+        <w:t xml:space="preserve"> </w:t>
+      </w:r>
+      <w:proofErr w:type="spellStart"/>
+      <w:r>
+        <w:rPr>
+          <w:rFonts w:ascii="Arial" w:eastAsia="Times New Roman" w:hAnsi="Arial" w:cs="Arial"/>
+          <w:b/>
+          <w:bCs/>
+          <w:sz w:val="24"/>
+          <w:szCs w:val="24"/>
+          <w:lang w:eastAsia="pt-BR"/>
+        </w:rPr>
+        <w:t>Education</w:t>
+      </w:r>
+      <w:proofErr w:type="spellEnd"/>
+      <w:r>
+        <w:rPr>
+          <w:rFonts w:ascii="Arial" w:eastAsia="Times New Roman" w:hAnsi="Arial" w:cs="Arial"/>
+          <w:b/>
+          <w:bCs/>
+          <w:sz w:val="24"/>
+          <w:szCs w:val="24"/>
+          <w:lang w:eastAsia="pt-BR"/>
+        </w:rPr>
+        <w:t>:</w:t>
       </w:r>
     </w:p>
     <w:p>
@@ -16554,6 +17770,7 @@
           <w:lang w:eastAsia="pt-BR"/>
         </w:rPr>
       </w:pPr>
+      <w:proofErr w:type="spellStart"/>
       <w:r>
         <w:rPr>
           <w:rFonts w:ascii="Arial" w:eastAsia="Times New Roman" w:hAnsi="Arial" w:cs="Arial"/>
@@ -16563,8 +17780,81 @@
           <w:szCs w:val="24"/>
           <w:lang w:eastAsia="pt-BR"/>
         </w:rPr>
-        <w:t>Current Theory and Practice</w:t>
-      </w:r>
+        <w:t>Current</w:t>
+      </w:r>
+      <w:proofErr w:type="spellEnd"/>
+      <w:r>
+        <w:rPr>
+          <w:rFonts w:ascii="Arial" w:eastAsia="Times New Roman" w:hAnsi="Arial" w:cs="Arial"/>
+          <w:b/>
+          <w:bCs/>
+          <w:sz w:val="24"/>
+          <w:szCs w:val="24"/>
+          <w:lang w:eastAsia="pt-BR"/>
+        </w:rPr>
+        <w:t xml:space="preserve"> </w:t>
+      </w:r>
+      <w:proofErr w:type="spellStart"/>
+      <w:r>
+        <w:rPr>
+          <w:rFonts w:ascii="Arial" w:eastAsia="Times New Roman" w:hAnsi="Arial" w:cs="Arial"/>
+          <w:b/>
+          <w:bCs/>
+          <w:sz w:val="24"/>
+          <w:szCs w:val="24"/>
+          <w:lang w:eastAsia="pt-BR"/>
+        </w:rPr>
+        <w:t>Theory</w:t>
+      </w:r>
+      <w:proofErr w:type="spellEnd"/>
+      <w:r>
+        <w:rPr>
+          <w:rFonts w:ascii="Arial" w:eastAsia="Times New Roman" w:hAnsi="Arial" w:cs="Arial"/>
+          <w:b/>
+          <w:bCs/>
+          <w:sz w:val="24"/>
+          <w:szCs w:val="24"/>
+          <w:lang w:eastAsia="pt-BR"/>
+        </w:rPr>
+        <w:t xml:space="preserve"> </w:t>
+      </w:r>
+      <w:proofErr w:type="spellStart"/>
+      <w:r>
+        <w:rPr>
+          <w:rFonts w:ascii="Arial" w:eastAsia="Times New Roman" w:hAnsi="Arial" w:cs="Arial"/>
+          <w:b/>
+          <w:bCs/>
+          <w:sz w:val="24"/>
+          <w:szCs w:val="24"/>
+          <w:lang w:eastAsia="pt-BR"/>
+        </w:rPr>
+        <w:t>and</w:t>
+      </w:r>
+      <w:proofErr w:type="spellEnd"/>
+      <w:r>
+        <w:rPr>
+          <w:rFonts w:ascii="Arial" w:eastAsia="Times New Roman" w:hAnsi="Arial" w:cs="Arial"/>
+          <w:b/>
+          <w:bCs/>
+          <w:sz w:val="24"/>
+          <w:szCs w:val="24"/>
+          <w:lang w:eastAsia="pt-BR"/>
+        </w:rPr>
+        <w:t xml:space="preserve"> </w:t>
+      </w:r>
+      <w:proofErr w:type="spellStart"/>
+      <w:r>
+        <w:rPr>
+          <w:rFonts w:ascii="Arial" w:eastAsia="Times New Roman" w:hAnsi="Arial" w:cs="Arial"/>
+          <w:b/>
+          <w:bCs/>
+          <w:sz w:val="24"/>
+          <w:szCs w:val="24"/>
+          <w:lang w:eastAsia="pt-BR"/>
+        </w:rPr>
+        <w:t>Practice</w:t>
+      </w:r>
+      <w:proofErr w:type="spellEnd"/>
       <w:r>
         <w:rPr>
           <w:rFonts w:ascii="Arial" w:eastAsia="Times New Roman" w:hAnsi="Arial" w:cs="Arial"/>
@@ -16700,7 +17990,27 @@
           <w:sz w:val="24"/>
           <w:szCs w:val="24"/>
         </w:rPr>
-        <w:t>A Etec Paulistano</w:t>
+        <w:t xml:space="preserve">A </w:t>
+      </w:r>
+      <w:proofErr w:type="spellStart"/>
+      <w:r>
+        <w:rPr>
+          <w:rFonts w:ascii="Arial" w:hAnsi="Arial" w:cs="Arial"/>
+          <w:b/>
+          <w:sz w:val="24"/>
+          <w:szCs w:val="24"/>
+        </w:rPr>
+        <w:t>Etec</w:t>
+      </w:r>
+      <w:proofErr w:type="spellEnd"/>
+      <w:r>
+        <w:rPr>
+          <w:rFonts w:ascii="Arial" w:hAnsi="Arial" w:cs="Arial"/>
+          <w:b/>
+          <w:sz w:val="24"/>
+          <w:szCs w:val="24"/>
+        </w:rPr>
+        <w:t xml:space="preserve"> Paulistano</w:t>
       </w:r>
       <w:r>
         <w:rPr>
@@ -16783,6 +18093,7 @@
         </w:rPr>
         <w:t xml:space="preserve">-SHAPIRO, G., SMYTH, P. </w:t>
       </w:r>
+      <w:proofErr w:type="spellStart"/>
       <w:r>
         <w:rPr>
           <w:rFonts w:ascii="Arial" w:eastAsia="Times New Roman" w:hAnsi="Arial" w:cs="Arial"/>
@@ -16790,11 +18101,81 @@
           <w:sz w:val="24"/>
           <w:szCs w:val="24"/>
         </w:rPr>
-        <w:t>Knowledge Discovery and Data Mining: : Towards a Unifying Framework</w:t>
-      </w:r>
+        <w:t>Knowledge</w:t>
+      </w:r>
+      <w:proofErr w:type="spellEnd"/>
       <w:r>
         <w:rPr>
           <w:rFonts w:ascii="Arial" w:eastAsia="Times New Roman" w:hAnsi="Arial" w:cs="Arial"/>
+          <w:b/>
+          <w:sz w:val="24"/>
+          <w:szCs w:val="24"/>
+        </w:rPr>
+        <w:t xml:space="preserve"> Discovery </w:t>
+      </w:r>
+      <w:proofErr w:type="spellStart"/>
+      <w:r>
+        <w:rPr>
+          <w:rFonts w:ascii="Arial" w:eastAsia="Times New Roman" w:hAnsi="Arial" w:cs="Arial"/>
+          <w:b/>
+          <w:sz w:val="24"/>
+          <w:szCs w:val="24"/>
+        </w:rPr>
+        <w:t>and</w:t>
+      </w:r>
+      <w:proofErr w:type="spellEnd"/>
+      <w:r>
+        <w:rPr>
+          <w:rFonts w:ascii="Arial" w:eastAsia="Times New Roman" w:hAnsi="Arial" w:cs="Arial"/>
+          <w:b/>
+          <w:sz w:val="24"/>
+          <w:szCs w:val="24"/>
+        </w:rPr>
+        <w:t xml:space="preserve"> Data Mining: : </w:t>
+      </w:r>
+      <w:proofErr w:type="spellStart"/>
+      <w:r>
+        <w:rPr>
+          <w:rFonts w:ascii="Arial" w:eastAsia="Times New Roman" w:hAnsi="Arial" w:cs="Arial"/>
+          <w:b/>
+          <w:sz w:val="24"/>
+          <w:szCs w:val="24"/>
+        </w:rPr>
+        <w:t>Towards</w:t>
+      </w:r>
+      <w:proofErr w:type="spellEnd"/>
+      <w:r>
+        <w:rPr>
+          <w:rFonts w:ascii="Arial" w:eastAsia="Times New Roman" w:hAnsi="Arial" w:cs="Arial"/>
+          <w:b/>
+          <w:sz w:val="24"/>
+          <w:szCs w:val="24"/>
+        </w:rPr>
+        <w:t xml:space="preserve"> a </w:t>
+      </w:r>
+      <w:proofErr w:type="spellStart"/>
+      <w:r>
+        <w:rPr>
+          <w:rFonts w:ascii="Arial" w:eastAsia="Times New Roman" w:hAnsi="Arial" w:cs="Arial"/>
+          <w:b/>
+          <w:sz w:val="24"/>
+          <w:szCs w:val="24"/>
+        </w:rPr>
+        <w:t>Unifying</w:t>
+      </w:r>
+      <w:proofErr w:type="spellEnd"/>
+      <w:r>
+        <w:rPr>
+          <w:rFonts w:ascii="Arial" w:eastAsia="Times New Roman" w:hAnsi="Arial" w:cs="Arial"/>
+          <w:b/>
+          <w:sz w:val="24"/>
+          <w:szCs w:val="24"/>
+        </w:rPr>
+        <w:t xml:space="preserve"> Framework</w:t>
+      </w:r>
+      <w:r>
+        <w:rPr>
+          <w:rFonts w:ascii="Arial" w:eastAsia="Times New Roman" w:hAnsi="Arial" w:cs="Arial"/>
           <w:sz w:val="24"/>
           <w:szCs w:val="24"/>
         </w:rPr>
@@ -16819,6 +18200,7 @@
         </w:rPr>
         <w:t xml:space="preserve">GANDOMI, A.; HAIDER, M. </w:t>
       </w:r>
+      <w:proofErr w:type="spellStart"/>
       <w:r>
         <w:rPr>
           <w:rFonts w:ascii="Arial" w:eastAsia="Times New Roman" w:hAnsi="Arial" w:cs="Arial"/>
@@ -16826,15 +18208,235 @@
           <w:sz w:val="24"/>
           <w:szCs w:val="24"/>
         </w:rPr>
-        <w:t>Beyond the hype: bid data concepts, moods, and analytics.</w:t>
-      </w:r>
+        <w:t>Beyond</w:t>
+      </w:r>
+      <w:proofErr w:type="spellEnd"/>
       <w:r>
         <w:rPr>
           <w:rFonts w:ascii="Arial" w:eastAsia="Times New Roman" w:hAnsi="Arial" w:cs="Arial"/>
-          <w:sz w:val="24"/>
-          <w:szCs w:val="24"/>
-        </w:rPr>
-        <w:t xml:space="preserve"> International Journal of Information Management, [S.l.], v. 35, n. 2, p. 137-144, 2015.</w:t>
+          <w:b/>
+          <w:sz w:val="24"/>
+          <w:szCs w:val="24"/>
+        </w:rPr>
+        <w:t xml:space="preserve"> </w:t>
+      </w:r>
+      <w:proofErr w:type="spellStart"/>
+      <w:r>
+        <w:rPr>
+          <w:rFonts w:ascii="Arial" w:eastAsia="Times New Roman" w:hAnsi="Arial" w:cs="Arial"/>
+          <w:b/>
+          <w:sz w:val="24"/>
+          <w:szCs w:val="24"/>
+        </w:rPr>
+        <w:t>the</w:t>
+      </w:r>
+      <w:proofErr w:type="spellEnd"/>
+      <w:r>
+        <w:rPr>
+          <w:rFonts w:ascii="Arial" w:eastAsia="Times New Roman" w:hAnsi="Arial" w:cs="Arial"/>
+          <w:b/>
+          <w:sz w:val="24"/>
+          <w:szCs w:val="24"/>
+        </w:rPr>
+        <w:t xml:space="preserve"> hype: </w:t>
+      </w:r>
+      <w:proofErr w:type="spellStart"/>
+      <w:r>
+        <w:rPr>
+          <w:rFonts w:ascii="Arial" w:eastAsia="Times New Roman" w:hAnsi="Arial" w:cs="Arial"/>
+          <w:b/>
+          <w:sz w:val="24"/>
+          <w:szCs w:val="24"/>
+        </w:rPr>
+        <w:t>bid</w:t>
+      </w:r>
+      <w:proofErr w:type="spellEnd"/>
+      <w:r>
+        <w:rPr>
+          <w:rFonts w:ascii="Arial" w:eastAsia="Times New Roman" w:hAnsi="Arial" w:cs="Arial"/>
+          <w:b/>
+          <w:sz w:val="24"/>
+          <w:szCs w:val="24"/>
+        </w:rPr>
+        <w:t xml:space="preserve"> data </w:t>
+      </w:r>
+      <w:proofErr w:type="spellStart"/>
+      <w:r>
+        <w:rPr>
+          <w:rFonts w:ascii="Arial" w:eastAsia="Times New Roman" w:hAnsi="Arial" w:cs="Arial"/>
+          <w:b/>
+          <w:sz w:val="24"/>
+          <w:szCs w:val="24"/>
+        </w:rPr>
+        <w:t>concepts</w:t>
+      </w:r>
+      <w:proofErr w:type="spellEnd"/>
+      <w:r>
+        <w:rPr>
+          <w:rFonts w:ascii="Arial" w:eastAsia="Times New Roman" w:hAnsi="Arial" w:cs="Arial"/>
+          <w:b/>
+          <w:sz w:val="24"/>
+          <w:szCs w:val="24"/>
+        </w:rPr>
+        <w:t xml:space="preserve">, </w:t>
+      </w:r>
+      <w:proofErr w:type="spellStart"/>
+      <w:r>
+        <w:rPr>
+          <w:rFonts w:ascii="Arial" w:eastAsia="Times New Roman" w:hAnsi="Arial" w:cs="Arial"/>
+          <w:b/>
+          <w:sz w:val="24"/>
+          <w:szCs w:val="24"/>
+        </w:rPr>
+        <w:t>moods</w:t>
+      </w:r>
+      <w:proofErr w:type="spellEnd"/>
+      <w:r>
+        <w:rPr>
+          <w:rFonts w:ascii="Arial" w:eastAsia="Times New Roman" w:hAnsi="Arial" w:cs="Arial"/>
+          <w:b/>
+          <w:sz w:val="24"/>
+          <w:szCs w:val="24"/>
+        </w:rPr>
+        <w:t xml:space="preserve">, </w:t>
+      </w:r>
+      <w:proofErr w:type="spellStart"/>
+      <w:r>
+        <w:rPr>
+          <w:rFonts w:ascii="Arial" w:eastAsia="Times New Roman" w:hAnsi="Arial" w:cs="Arial"/>
+          <w:b/>
+          <w:sz w:val="24"/>
+          <w:szCs w:val="24"/>
+        </w:rPr>
+        <w:t>and</w:t>
+      </w:r>
+      <w:proofErr w:type="spellEnd"/>
+      <w:r>
+        <w:rPr>
+          <w:rFonts w:ascii="Arial" w:eastAsia="Times New Roman" w:hAnsi="Arial" w:cs="Arial"/>
+          <w:b/>
+          <w:sz w:val="24"/>
+          <w:szCs w:val="24"/>
+        </w:rPr>
+        <w:t xml:space="preserve"> </w:t>
+      </w:r>
+      <w:proofErr w:type="spellStart"/>
+      <w:r>
+        <w:rPr>
+          <w:rFonts w:ascii="Arial" w:eastAsia="Times New Roman" w:hAnsi="Arial" w:cs="Arial"/>
+          <w:b/>
+          <w:sz w:val="24"/>
+          <w:szCs w:val="24"/>
+        </w:rPr>
+        <w:t>analytics</w:t>
+      </w:r>
+      <w:proofErr w:type="spellEnd"/>
+      <w:r>
+        <w:rPr>
+          <w:rFonts w:ascii="Arial" w:eastAsia="Times New Roman" w:hAnsi="Arial" w:cs="Arial"/>
+          <w:b/>
+          <w:sz w:val="24"/>
+          <w:szCs w:val="24"/>
+        </w:rPr>
+        <w:t>.</w:t>
+      </w:r>
+      <w:r>
+        <w:rPr>
+          <w:rFonts w:ascii="Arial" w:eastAsia="Times New Roman" w:hAnsi="Arial" w:cs="Arial"/>
+          <w:sz w:val="24"/>
+          <w:szCs w:val="24"/>
+        </w:rPr>
+        <w:t xml:space="preserve"> </w:t>
+      </w:r>
+      <w:proofErr w:type="spellStart"/>
+      <w:r>
+        <w:rPr>
+          <w:rFonts w:ascii="Arial" w:eastAsia="Times New Roman" w:hAnsi="Arial" w:cs="Arial"/>
+          <w:sz w:val="24"/>
+          <w:szCs w:val="24"/>
+        </w:rPr>
+        <w:t>International</w:t>
+      </w:r>
+      <w:proofErr w:type="spellEnd"/>
+      <w:r>
+        <w:rPr>
+          <w:rFonts w:ascii="Arial" w:eastAsia="Times New Roman" w:hAnsi="Arial" w:cs="Arial"/>
+          <w:sz w:val="24"/>
+          <w:szCs w:val="24"/>
+        </w:rPr>
+        <w:t xml:space="preserve"> </w:t>
+      </w:r>
+      <w:proofErr w:type="spellStart"/>
+      <w:r>
+        <w:rPr>
+          <w:rFonts w:ascii="Arial" w:eastAsia="Times New Roman" w:hAnsi="Arial" w:cs="Arial"/>
+          <w:sz w:val="24"/>
+          <w:szCs w:val="24"/>
+        </w:rPr>
+        <w:t>Journal</w:t>
+      </w:r>
+      <w:proofErr w:type="spellEnd"/>
+      <w:r>
+        <w:rPr>
+          <w:rFonts w:ascii="Arial" w:eastAsia="Times New Roman" w:hAnsi="Arial" w:cs="Arial"/>
+          <w:sz w:val="24"/>
+          <w:szCs w:val="24"/>
+        </w:rPr>
+        <w:t xml:space="preserve"> </w:t>
+      </w:r>
+      <w:proofErr w:type="spellStart"/>
+      <w:r>
+        <w:rPr>
+          <w:rFonts w:ascii="Arial" w:eastAsia="Times New Roman" w:hAnsi="Arial" w:cs="Arial"/>
+          <w:sz w:val="24"/>
+          <w:szCs w:val="24"/>
+        </w:rPr>
+        <w:t>of</w:t>
+      </w:r>
+      <w:proofErr w:type="spellEnd"/>
+      <w:r>
+        <w:rPr>
+          <w:rFonts w:ascii="Arial" w:eastAsia="Times New Roman" w:hAnsi="Arial" w:cs="Arial"/>
+          <w:sz w:val="24"/>
+          <w:szCs w:val="24"/>
+        </w:rPr>
+        <w:t xml:space="preserve"> </w:t>
+      </w:r>
+      <w:proofErr w:type="spellStart"/>
+      <w:r>
+        <w:rPr>
+          <w:rFonts w:ascii="Arial" w:eastAsia="Times New Roman" w:hAnsi="Arial" w:cs="Arial"/>
+          <w:sz w:val="24"/>
+          <w:szCs w:val="24"/>
+        </w:rPr>
+        <w:t>Information</w:t>
+      </w:r>
+      <w:proofErr w:type="spellEnd"/>
+      <w:r>
+        <w:rPr>
+          <w:rFonts w:ascii="Arial" w:eastAsia="Times New Roman" w:hAnsi="Arial" w:cs="Arial"/>
+          <w:sz w:val="24"/>
+          <w:szCs w:val="24"/>
+        </w:rPr>
+        <w:t xml:space="preserve"> Management, [</w:t>
+      </w:r>
+      <w:proofErr w:type="spellStart"/>
+      <w:r>
+        <w:rPr>
+          <w:rFonts w:ascii="Arial" w:eastAsia="Times New Roman" w:hAnsi="Arial" w:cs="Arial"/>
+          <w:sz w:val="24"/>
+          <w:szCs w:val="24"/>
+        </w:rPr>
+        <w:t>S.l</w:t>
+      </w:r>
+      <w:proofErr w:type="spellEnd"/>
+      <w:r>
+        <w:rPr>
+          <w:rFonts w:ascii="Arial" w:eastAsia="Times New Roman" w:hAnsi="Arial" w:cs="Arial"/>
+          <w:sz w:val="24"/>
+          <w:szCs w:val="24"/>
+        </w:rPr>
+        <w:t>.], v. 35, n. 2, p. 137-144, 2015.</w:t>
       </w:r>
     </w:p>
     <w:p>
@@ -16910,7 +18512,31 @@
           <w:szCs w:val="24"/>
           <w:lang w:eastAsia="pt-BR"/>
         </w:rPr>
-        <w:t>Formação na Etec garante emprego para 80% dos alunos</w:t>
+        <w:t xml:space="preserve">Formação na </w:t>
+      </w:r>
+      <w:proofErr w:type="spellStart"/>
+      <w:r>
+        <w:rPr>
+          <w:rFonts w:ascii="Arial" w:eastAsia="Times New Roman" w:hAnsi="Arial" w:cs="Arial"/>
+          <w:b/>
+          <w:bCs/>
+          <w:sz w:val="24"/>
+          <w:szCs w:val="24"/>
+          <w:lang w:eastAsia="pt-BR"/>
+        </w:rPr>
+        <w:t>Etec</w:t>
+      </w:r>
+      <w:proofErr w:type="spellEnd"/>
+      <w:r>
+        <w:rPr>
+          <w:rFonts w:ascii="Arial" w:eastAsia="Times New Roman" w:hAnsi="Arial" w:cs="Arial"/>
+          <w:b/>
+          <w:bCs/>
+          <w:sz w:val="24"/>
+          <w:szCs w:val="24"/>
+          <w:lang w:eastAsia="pt-BR"/>
+        </w:rPr>
+        <w:t xml:space="preserve"> garante emprego para 80% dos alunos</w:t>
       </w:r>
       <w:r>
         <w:rPr>
@@ -16996,6 +18622,7 @@
         </w:rPr>
         <w:t xml:space="preserve"> </w:t>
       </w:r>
+      <w:proofErr w:type="spellStart"/>
       <w:r>
         <w:rPr>
           <w:rFonts w:ascii="Arial" w:hAnsi="Arial" w:cs="Arial"/>
@@ -17003,7 +18630,37 @@
           <w:szCs w:val="24"/>
           <w:lang w:val="en-US"/>
         </w:rPr>
-        <w:t>Petrópolis: Vozes, 2003.</w:t>
+        <w:t>Petrópolis</w:t>
+      </w:r>
+      <w:proofErr w:type="spellEnd"/>
+      <w:r>
+        <w:rPr>
+          <w:rFonts w:ascii="Arial" w:hAnsi="Arial" w:cs="Arial"/>
+          <w:sz w:val="24"/>
+          <w:szCs w:val="24"/>
+          <w:lang w:val="en-US"/>
+        </w:rPr>
+        <w:t xml:space="preserve">: </w:t>
+      </w:r>
+      <w:proofErr w:type="spellStart"/>
+      <w:r>
+        <w:rPr>
+          <w:rFonts w:ascii="Arial" w:hAnsi="Arial" w:cs="Arial"/>
+          <w:sz w:val="24"/>
+          <w:szCs w:val="24"/>
+          <w:lang w:val="en-US"/>
+        </w:rPr>
+        <w:t>Vozes</w:t>
+      </w:r>
+      <w:proofErr w:type="spellEnd"/>
+      <w:r>
+        <w:rPr>
+          <w:rFonts w:ascii="Arial" w:hAnsi="Arial" w:cs="Arial"/>
+          <w:sz w:val="24"/>
+          <w:szCs w:val="24"/>
+          <w:lang w:val="en-US"/>
+        </w:rPr>
+        <w:t>, 2003.</w:t>
       </w:r>
     </w:p>
     <w:p>
@@ -17034,16 +18691,130 @@
           <w:szCs w:val="24"/>
           <w:lang w:val="en-US"/>
         </w:rPr>
-        <w:t>IDEB Resultados e Metas</w:t>
-      </w:r>
-      <w:r>
-        <w:rPr>
-          <w:rFonts w:ascii="Arial" w:hAnsi="Arial" w:cs="Arial"/>
+        <w:t xml:space="preserve">IDEB </w:t>
+      </w:r>
+      <w:proofErr w:type="spellStart"/>
+      <w:r>
+        <w:rPr>
+          <w:rFonts w:ascii="Arial" w:hAnsi="Arial" w:cs="Arial"/>
+          <w:b/>
           <w:sz w:val="24"/>
           <w:szCs w:val="24"/>
           <w:lang w:val="en-US"/>
         </w:rPr>
-        <w:t>. Disponível em: http://ideb.inep.gov.br/resultado/. Acesso em: 4 abr. 2020.</w:t>
+        <w:t>Resultados</w:t>
+      </w:r>
+      <w:proofErr w:type="spellEnd"/>
+      <w:r>
+        <w:rPr>
+          <w:rFonts w:ascii="Arial" w:hAnsi="Arial" w:cs="Arial"/>
+          <w:b/>
+          <w:sz w:val="24"/>
+          <w:szCs w:val="24"/>
+          <w:lang w:val="en-US"/>
+        </w:rPr>
+        <w:t xml:space="preserve"> e </w:t>
+      </w:r>
+      <w:proofErr w:type="spellStart"/>
+      <w:r>
+        <w:rPr>
+          <w:rFonts w:ascii="Arial" w:hAnsi="Arial" w:cs="Arial"/>
+          <w:b/>
+          <w:sz w:val="24"/>
+          <w:szCs w:val="24"/>
+          <w:lang w:val="en-US"/>
+        </w:rPr>
+        <w:t>Metas</w:t>
+      </w:r>
+      <w:proofErr w:type="spellEnd"/>
+      <w:r>
+        <w:rPr>
+          <w:rFonts w:ascii="Arial" w:hAnsi="Arial" w:cs="Arial"/>
+          <w:sz w:val="24"/>
+          <w:szCs w:val="24"/>
+          <w:lang w:val="en-US"/>
+        </w:rPr>
+        <w:t xml:space="preserve">. </w:t>
+      </w:r>
+      <w:proofErr w:type="spellStart"/>
+      <w:r>
+        <w:rPr>
+          <w:rFonts w:ascii="Arial" w:hAnsi="Arial" w:cs="Arial"/>
+          <w:sz w:val="24"/>
+          <w:szCs w:val="24"/>
+          <w:lang w:val="en-US"/>
+        </w:rPr>
+        <w:t>Disponível</w:t>
+      </w:r>
+      <w:proofErr w:type="spellEnd"/>
+      <w:r>
+        <w:rPr>
+          <w:rFonts w:ascii="Arial" w:hAnsi="Arial" w:cs="Arial"/>
+          <w:sz w:val="24"/>
+          <w:szCs w:val="24"/>
+          <w:lang w:val="en-US"/>
+        </w:rPr>
+        <w:t xml:space="preserve"> </w:t>
+      </w:r>
+      <w:proofErr w:type="spellStart"/>
+      <w:r>
+        <w:rPr>
+          <w:rFonts w:ascii="Arial" w:hAnsi="Arial" w:cs="Arial"/>
+          <w:sz w:val="24"/>
+          <w:szCs w:val="24"/>
+          <w:lang w:val="en-US"/>
+        </w:rPr>
+        <w:t>em</w:t>
+      </w:r>
+      <w:proofErr w:type="spellEnd"/>
+      <w:r>
+        <w:rPr>
+          <w:rFonts w:ascii="Arial" w:hAnsi="Arial" w:cs="Arial"/>
+          <w:sz w:val="24"/>
+          <w:szCs w:val="24"/>
+          <w:lang w:val="en-US"/>
+        </w:rPr>
+        <w:t xml:space="preserve">: http://ideb.inep.gov.br/resultado/. </w:t>
+      </w:r>
+      <w:proofErr w:type="spellStart"/>
+      <w:r>
+        <w:rPr>
+          <w:rFonts w:ascii="Arial" w:hAnsi="Arial" w:cs="Arial"/>
+          <w:sz w:val="24"/>
+          <w:szCs w:val="24"/>
+          <w:lang w:val="en-US"/>
+        </w:rPr>
+        <w:t>Acesso</w:t>
+      </w:r>
+      <w:proofErr w:type="spellEnd"/>
+      <w:r>
+        <w:rPr>
+          <w:rFonts w:ascii="Arial" w:hAnsi="Arial" w:cs="Arial"/>
+          <w:sz w:val="24"/>
+          <w:szCs w:val="24"/>
+          <w:lang w:val="en-US"/>
+        </w:rPr>
+        <w:t xml:space="preserve"> </w:t>
+      </w:r>
+      <w:proofErr w:type="spellStart"/>
+      <w:r>
+        <w:rPr>
+          <w:rFonts w:ascii="Arial" w:hAnsi="Arial" w:cs="Arial"/>
+          <w:sz w:val="24"/>
+          <w:szCs w:val="24"/>
+          <w:lang w:val="en-US"/>
+        </w:rPr>
+        <w:t>em</w:t>
+      </w:r>
+      <w:proofErr w:type="spellEnd"/>
+      <w:r>
+        <w:rPr>
+          <w:rFonts w:ascii="Arial" w:hAnsi="Arial" w:cs="Arial"/>
+          <w:sz w:val="24"/>
+          <w:szCs w:val="24"/>
+          <w:lang w:val="en-US"/>
+        </w:rPr>
+        <w:t>: 4 abr. 2020.</w:t>
       </w:r>
     </w:p>
     <w:p>
@@ -17065,6 +18836,7 @@
         </w:rPr>
         <w:t xml:space="preserve">JOURNAL OF EDUCATIONAL DATA MINING. </w:t>
       </w:r>
+      <w:proofErr w:type="spellStart"/>
       <w:r>
         <w:rPr>
           <w:rFonts w:ascii="Arial" w:hAnsi="Arial" w:cs="Arial"/>
@@ -17073,15 +18845,88 @@
           <w:sz w:val="24"/>
           <w:szCs w:val="24"/>
         </w:rPr>
-        <w:t>Journal of Educational Data Mining</w:t>
-      </w:r>
-      <w:r>
-        <w:rPr>
-          <w:rFonts w:ascii="Arial" w:hAnsi="Arial" w:cs="Arial"/>
-          <w:sz w:val="24"/>
-          <w:szCs w:val="24"/>
-        </w:rPr>
-        <w:t xml:space="preserve">. [S.l.], 2016. Disponível em: </w:t>
+        <w:t>Journal</w:t>
+      </w:r>
+      <w:proofErr w:type="spellEnd"/>
+      <w:r>
+        <w:rPr>
+          <w:rFonts w:ascii="Arial" w:hAnsi="Arial" w:cs="Arial"/>
+          <w:b/>
+          <w:bCs/>
+          <w:sz w:val="24"/>
+          <w:szCs w:val="24"/>
+        </w:rPr>
+        <w:t xml:space="preserve"> </w:t>
+      </w:r>
+      <w:proofErr w:type="spellStart"/>
+      <w:r>
+        <w:rPr>
+          <w:rFonts w:ascii="Arial" w:hAnsi="Arial" w:cs="Arial"/>
+          <w:b/>
+          <w:bCs/>
+          <w:sz w:val="24"/>
+          <w:szCs w:val="24"/>
+        </w:rPr>
+        <w:t>of</w:t>
+      </w:r>
+      <w:proofErr w:type="spellEnd"/>
+      <w:r>
+        <w:rPr>
+          <w:rFonts w:ascii="Arial" w:hAnsi="Arial" w:cs="Arial"/>
+          <w:b/>
+          <w:bCs/>
+          <w:sz w:val="24"/>
+          <w:szCs w:val="24"/>
+        </w:rPr>
+        <w:t xml:space="preserve"> </w:t>
+      </w:r>
+      <w:proofErr w:type="spellStart"/>
+      <w:r>
+        <w:rPr>
+          <w:rFonts w:ascii="Arial" w:hAnsi="Arial" w:cs="Arial"/>
+          <w:b/>
+          <w:bCs/>
+          <w:sz w:val="24"/>
+          <w:szCs w:val="24"/>
+        </w:rPr>
+        <w:t>Educational</w:t>
+      </w:r>
+      <w:proofErr w:type="spellEnd"/>
+      <w:r>
+        <w:rPr>
+          <w:rFonts w:ascii="Arial" w:hAnsi="Arial" w:cs="Arial"/>
+          <w:b/>
+          <w:bCs/>
+          <w:sz w:val="24"/>
+          <w:szCs w:val="24"/>
+        </w:rPr>
+        <w:t xml:space="preserve"> Data Mining</w:t>
+      </w:r>
+      <w:r>
+        <w:rPr>
+          <w:rFonts w:ascii="Arial" w:hAnsi="Arial" w:cs="Arial"/>
+          <w:sz w:val="24"/>
+          <w:szCs w:val="24"/>
+        </w:rPr>
+        <w:t>. [</w:t>
+      </w:r>
+      <w:proofErr w:type="spellStart"/>
+      <w:r>
+        <w:rPr>
+          <w:rFonts w:ascii="Arial" w:hAnsi="Arial" w:cs="Arial"/>
+          <w:sz w:val="24"/>
+          <w:szCs w:val="24"/>
+        </w:rPr>
+        <w:t>S.l</w:t>
+      </w:r>
+      <w:proofErr w:type="spellEnd"/>
+      <w:r>
+        <w:rPr>
+          <w:rFonts w:ascii="Arial" w:hAnsi="Arial" w:cs="Arial"/>
+          <w:sz w:val="24"/>
+          <w:szCs w:val="24"/>
+        </w:rPr>
+        <w:t xml:space="preserve">.], 2016. Disponível em: </w:t>
       </w:r>
       <w:proofErr w:type="gramStart"/>
       <w:r>
@@ -17120,26 +18965,133 @@
           <w:szCs w:val="24"/>
           <w:lang w:val="en-US"/>
         </w:rPr>
-        <w:t>MACHADO, Lucília</w:t>
-      </w:r>
-      <w:r>
-        <w:rPr>
-          <w:rFonts w:ascii="Arial" w:hAnsi="Arial" w:cs="Arial"/>
-          <w:b/>
+        <w:t xml:space="preserve">MACHADO, </w:t>
+      </w:r>
+      <w:proofErr w:type="spellStart"/>
+      <w:r>
+        <w:rPr>
+          <w:rFonts w:ascii="Arial" w:hAnsi="Arial" w:cs="Arial"/>
           <w:sz w:val="24"/>
           <w:szCs w:val="24"/>
           <w:lang w:val="en-US"/>
         </w:rPr>
-        <w:t>. O professional tecnólogo e sua formação</w:t>
-      </w:r>
-      <w:r>
-        <w:rPr>
-          <w:rFonts w:ascii="Arial" w:hAnsi="Arial" w:cs="Arial"/>
+        <w:t>Lucília</w:t>
+      </w:r>
+      <w:proofErr w:type="spellEnd"/>
+      <w:r>
+        <w:rPr>
+          <w:rFonts w:ascii="Arial" w:hAnsi="Arial" w:cs="Arial"/>
+          <w:b/>
           <w:sz w:val="24"/>
           <w:szCs w:val="24"/>
           <w:lang w:val="en-US"/>
         </w:rPr>
-        <w:t>. Revista da RET, ano II, n.3, p. 1-28, 2008.</w:t>
+        <w:t xml:space="preserve">. O professional </w:t>
+      </w:r>
+      <w:proofErr w:type="spellStart"/>
+      <w:r>
+        <w:rPr>
+          <w:rFonts w:ascii="Arial" w:hAnsi="Arial" w:cs="Arial"/>
+          <w:b/>
+          <w:sz w:val="24"/>
+          <w:szCs w:val="24"/>
+          <w:lang w:val="en-US"/>
+        </w:rPr>
+        <w:t>tecnólogo</w:t>
+      </w:r>
+      <w:proofErr w:type="spellEnd"/>
+      <w:r>
+        <w:rPr>
+          <w:rFonts w:ascii="Arial" w:hAnsi="Arial" w:cs="Arial"/>
+          <w:b/>
+          <w:sz w:val="24"/>
+          <w:szCs w:val="24"/>
+          <w:lang w:val="en-US"/>
+        </w:rPr>
+        <w:t xml:space="preserve"> e </w:t>
+      </w:r>
+      <w:proofErr w:type="spellStart"/>
+      <w:r>
+        <w:rPr>
+          <w:rFonts w:ascii="Arial" w:hAnsi="Arial" w:cs="Arial"/>
+          <w:b/>
+          <w:sz w:val="24"/>
+          <w:szCs w:val="24"/>
+          <w:lang w:val="en-US"/>
+        </w:rPr>
+        <w:t>sua</w:t>
+      </w:r>
+      <w:proofErr w:type="spellEnd"/>
+      <w:r>
+        <w:rPr>
+          <w:rFonts w:ascii="Arial" w:hAnsi="Arial" w:cs="Arial"/>
+          <w:b/>
+          <w:sz w:val="24"/>
+          <w:szCs w:val="24"/>
+          <w:lang w:val="en-US"/>
+        </w:rPr>
+        <w:t xml:space="preserve"> </w:t>
+      </w:r>
+      <w:proofErr w:type="spellStart"/>
+      <w:r>
+        <w:rPr>
+          <w:rFonts w:ascii="Arial" w:hAnsi="Arial" w:cs="Arial"/>
+          <w:b/>
+          <w:sz w:val="24"/>
+          <w:szCs w:val="24"/>
+          <w:lang w:val="en-US"/>
+        </w:rPr>
+        <w:t>formação</w:t>
+      </w:r>
+      <w:proofErr w:type="spellEnd"/>
+      <w:r>
+        <w:rPr>
+          <w:rFonts w:ascii="Arial" w:hAnsi="Arial" w:cs="Arial"/>
+          <w:sz w:val="24"/>
+          <w:szCs w:val="24"/>
+          <w:lang w:val="en-US"/>
+        </w:rPr>
+        <w:t xml:space="preserve">. </w:t>
+      </w:r>
+      <w:proofErr w:type="spellStart"/>
+      <w:r>
+        <w:rPr>
+          <w:rFonts w:ascii="Arial" w:hAnsi="Arial" w:cs="Arial"/>
+          <w:sz w:val="24"/>
+          <w:szCs w:val="24"/>
+          <w:lang w:val="en-US"/>
+        </w:rPr>
+        <w:t>Revista</w:t>
+      </w:r>
+      <w:proofErr w:type="spellEnd"/>
+      <w:r>
+        <w:rPr>
+          <w:rFonts w:ascii="Arial" w:hAnsi="Arial" w:cs="Arial"/>
+          <w:sz w:val="24"/>
+          <w:szCs w:val="24"/>
+          <w:lang w:val="en-US"/>
+        </w:rPr>
+        <w:t xml:space="preserve"> da RET, </w:t>
+      </w:r>
+      <w:proofErr w:type="spellStart"/>
+      <w:r>
+        <w:rPr>
+          <w:rFonts w:ascii="Arial" w:hAnsi="Arial" w:cs="Arial"/>
+          <w:sz w:val="24"/>
+          <w:szCs w:val="24"/>
+          <w:lang w:val="en-US"/>
+        </w:rPr>
+        <w:t>ano</w:t>
+      </w:r>
+      <w:proofErr w:type="spellEnd"/>
+      <w:r>
+        <w:rPr>
+          <w:rFonts w:ascii="Arial" w:hAnsi="Arial" w:cs="Arial"/>
+          <w:sz w:val="24"/>
+          <w:szCs w:val="24"/>
+          <w:lang w:val="en-US"/>
+        </w:rPr>
+        <w:t xml:space="preserve"> II, n.3, p. 1-28, 2008.</w:t>
       </w:r>
     </w:p>
     <w:p>
@@ -17175,7 +19127,25 @@
           <w:sz w:val="24"/>
           <w:szCs w:val="24"/>
         </w:rPr>
-        <w:t>, volume 5, pages 920–929.</w:t>
+        <w:t xml:space="preserve">, volume 5, </w:t>
+      </w:r>
+      <w:proofErr w:type="spellStart"/>
+      <w:r>
+        <w:rPr>
+          <w:rFonts w:ascii="Arial" w:hAnsi="Arial" w:cs="Arial"/>
+          <w:sz w:val="24"/>
+          <w:szCs w:val="24"/>
+        </w:rPr>
+        <w:t>pages</w:t>
+      </w:r>
+      <w:proofErr w:type="spellEnd"/>
+      <w:r>
+        <w:rPr>
+          <w:rFonts w:ascii="Arial" w:hAnsi="Arial" w:cs="Arial"/>
+          <w:sz w:val="24"/>
+          <w:szCs w:val="24"/>
+        </w:rPr>
+        <w:t xml:space="preserve"> 920–929.</w:t>
       </w:r>
     </w:p>
     <w:p>
@@ -17251,15 +19221,27 @@
         </w:rPr>
         <w:t xml:space="preserve">. </w:t>
       </w:r>
-      <w:r>
-        <w:rPr>
-          <w:rFonts w:ascii="Arial" w:hAnsi="Arial" w:cs="Arial"/>
-          <w:b/>
-          <w:sz w:val="24"/>
-          <w:szCs w:val="24"/>
-        </w:rPr>
-        <w:t xml:space="preserve">Multi-Science </w:t>
-      </w:r>
+      <w:proofErr w:type="spellStart"/>
+      <w:r>
+        <w:rPr>
+          <w:rFonts w:ascii="Arial" w:hAnsi="Arial" w:cs="Arial"/>
+          <w:b/>
+          <w:sz w:val="24"/>
+          <w:szCs w:val="24"/>
+        </w:rPr>
+        <w:t>Multi-Science</w:t>
+      </w:r>
+      <w:proofErr w:type="spellEnd"/>
+      <w:r>
+        <w:rPr>
+          <w:rFonts w:ascii="Arial" w:hAnsi="Arial" w:cs="Arial"/>
+          <w:b/>
+          <w:sz w:val="24"/>
+          <w:szCs w:val="24"/>
+        </w:rPr>
+        <w:t xml:space="preserve"> </w:t>
+      </w:r>
+      <w:proofErr w:type="spellStart"/>
       <w:proofErr w:type="gramStart"/>
       <w:r>
         <w:rPr>
@@ -17270,6 +19252,7 @@
         </w:rPr>
         <w:t>Research</w:t>
       </w:r>
+      <w:proofErr w:type="spellEnd"/>
       <w:r>
         <w:rPr>
           <w:rFonts w:ascii="Arial" w:hAnsi="Arial" w:cs="Arial"/>
@@ -17395,16 +19378,210 @@
           <w:szCs w:val="24"/>
           <w:lang w:val="en-US"/>
         </w:rPr>
-        <w:t>. Mineração de Dados Educacionais: Um Estudo Sobre Indicadores da Educação em Bases de Dados do INEP</w:t>
-      </w:r>
-      <w:r>
-        <w:rPr>
-          <w:rFonts w:ascii="Arial" w:hAnsi="Arial" w:cs="Arial"/>
+        <w:t xml:space="preserve">. </w:t>
+      </w:r>
+      <w:proofErr w:type="spellStart"/>
+      <w:r>
+        <w:rPr>
+          <w:rFonts w:ascii="Arial" w:hAnsi="Arial" w:cs="Arial"/>
+          <w:b/>
           <w:sz w:val="24"/>
           <w:szCs w:val="24"/>
           <w:lang w:val="en-US"/>
         </w:rPr>
-        <w:t xml:space="preserve">. 2016. Disponível em: </w:t>
+        <w:t>Mineração</w:t>
+      </w:r>
+      <w:proofErr w:type="spellEnd"/>
+      <w:r>
+        <w:rPr>
+          <w:rFonts w:ascii="Arial" w:hAnsi="Arial" w:cs="Arial"/>
+          <w:b/>
+          <w:sz w:val="24"/>
+          <w:szCs w:val="24"/>
+          <w:lang w:val="en-US"/>
+        </w:rPr>
+        <w:t xml:space="preserve"> de Dados </w:t>
+      </w:r>
+      <w:proofErr w:type="spellStart"/>
+      <w:r>
+        <w:rPr>
+          <w:rFonts w:ascii="Arial" w:hAnsi="Arial" w:cs="Arial"/>
+          <w:b/>
+          <w:sz w:val="24"/>
+          <w:szCs w:val="24"/>
+          <w:lang w:val="en-US"/>
+        </w:rPr>
+        <w:t>Educacionais</w:t>
+      </w:r>
+      <w:proofErr w:type="spellEnd"/>
+      <w:r>
+        <w:rPr>
+          <w:rFonts w:ascii="Arial" w:hAnsi="Arial" w:cs="Arial"/>
+          <w:b/>
+          <w:sz w:val="24"/>
+          <w:szCs w:val="24"/>
+          <w:lang w:val="en-US"/>
+        </w:rPr>
+        <w:t xml:space="preserve">: Um </w:t>
+      </w:r>
+      <w:proofErr w:type="spellStart"/>
+      <w:r>
+        <w:rPr>
+          <w:rFonts w:ascii="Arial" w:hAnsi="Arial" w:cs="Arial"/>
+          <w:b/>
+          <w:sz w:val="24"/>
+          <w:szCs w:val="24"/>
+          <w:lang w:val="en-US"/>
+        </w:rPr>
+        <w:t>Estudo</w:t>
+      </w:r>
+      <w:proofErr w:type="spellEnd"/>
+      <w:r>
+        <w:rPr>
+          <w:rFonts w:ascii="Arial" w:hAnsi="Arial" w:cs="Arial"/>
+          <w:b/>
+          <w:sz w:val="24"/>
+          <w:szCs w:val="24"/>
+          <w:lang w:val="en-US"/>
+        </w:rPr>
+        <w:t xml:space="preserve"> </w:t>
+      </w:r>
+      <w:proofErr w:type="spellStart"/>
+      <w:r>
+        <w:rPr>
+          <w:rFonts w:ascii="Arial" w:hAnsi="Arial" w:cs="Arial"/>
+          <w:b/>
+          <w:sz w:val="24"/>
+          <w:szCs w:val="24"/>
+          <w:lang w:val="en-US"/>
+        </w:rPr>
+        <w:t>Sobre</w:t>
+      </w:r>
+      <w:proofErr w:type="spellEnd"/>
+      <w:r>
+        <w:rPr>
+          <w:rFonts w:ascii="Arial" w:hAnsi="Arial" w:cs="Arial"/>
+          <w:b/>
+          <w:sz w:val="24"/>
+          <w:szCs w:val="24"/>
+          <w:lang w:val="en-US"/>
+        </w:rPr>
+        <w:t xml:space="preserve"> </w:t>
+      </w:r>
+      <w:proofErr w:type="spellStart"/>
+      <w:r>
+        <w:rPr>
+          <w:rFonts w:ascii="Arial" w:hAnsi="Arial" w:cs="Arial"/>
+          <w:b/>
+          <w:sz w:val="24"/>
+          <w:szCs w:val="24"/>
+          <w:lang w:val="en-US"/>
+        </w:rPr>
+        <w:t>Indicadores</w:t>
+      </w:r>
+      <w:proofErr w:type="spellEnd"/>
+      <w:r>
+        <w:rPr>
+          <w:rFonts w:ascii="Arial" w:hAnsi="Arial" w:cs="Arial"/>
+          <w:b/>
+          <w:sz w:val="24"/>
+          <w:szCs w:val="24"/>
+          <w:lang w:val="en-US"/>
+        </w:rPr>
+        <w:t xml:space="preserve"> da </w:t>
+      </w:r>
+      <w:proofErr w:type="spellStart"/>
+      <w:r>
+        <w:rPr>
+          <w:rFonts w:ascii="Arial" w:hAnsi="Arial" w:cs="Arial"/>
+          <w:b/>
+          <w:sz w:val="24"/>
+          <w:szCs w:val="24"/>
+          <w:lang w:val="en-US"/>
+        </w:rPr>
+        <w:t>Educação</w:t>
+      </w:r>
+      <w:proofErr w:type="spellEnd"/>
+      <w:r>
+        <w:rPr>
+          <w:rFonts w:ascii="Arial" w:hAnsi="Arial" w:cs="Arial"/>
+          <w:b/>
+          <w:sz w:val="24"/>
+          <w:szCs w:val="24"/>
+          <w:lang w:val="en-US"/>
+        </w:rPr>
+        <w:t xml:space="preserve"> </w:t>
+      </w:r>
+      <w:proofErr w:type="spellStart"/>
+      <w:r>
+        <w:rPr>
+          <w:rFonts w:ascii="Arial" w:hAnsi="Arial" w:cs="Arial"/>
+          <w:b/>
+          <w:sz w:val="24"/>
+          <w:szCs w:val="24"/>
+          <w:lang w:val="en-US"/>
+        </w:rPr>
+        <w:t>em</w:t>
+      </w:r>
+      <w:proofErr w:type="spellEnd"/>
+      <w:r>
+        <w:rPr>
+          <w:rFonts w:ascii="Arial" w:hAnsi="Arial" w:cs="Arial"/>
+          <w:b/>
+          <w:sz w:val="24"/>
+          <w:szCs w:val="24"/>
+          <w:lang w:val="en-US"/>
+        </w:rPr>
+        <w:t xml:space="preserve"> Bases de Dados do INEP</w:t>
+      </w:r>
+      <w:r>
+        <w:rPr>
+          <w:rFonts w:ascii="Arial" w:hAnsi="Arial" w:cs="Arial"/>
+          <w:sz w:val="24"/>
+          <w:szCs w:val="24"/>
+          <w:lang w:val="en-US"/>
+        </w:rPr>
+        <w:t xml:space="preserve">. 2016. </w:t>
+      </w:r>
+      <w:proofErr w:type="spellStart"/>
+      <w:r>
+        <w:rPr>
+          <w:rFonts w:ascii="Arial" w:hAnsi="Arial" w:cs="Arial"/>
+          <w:sz w:val="24"/>
+          <w:szCs w:val="24"/>
+          <w:lang w:val="en-US"/>
+        </w:rPr>
+        <w:t>Disponível</w:t>
+      </w:r>
+      <w:proofErr w:type="spellEnd"/>
+      <w:r>
+        <w:rPr>
+          <w:rFonts w:ascii="Arial" w:hAnsi="Arial" w:cs="Arial"/>
+          <w:sz w:val="24"/>
+          <w:szCs w:val="24"/>
+          <w:lang w:val="en-US"/>
+        </w:rPr>
+        <w:t xml:space="preserve"> </w:t>
+      </w:r>
+      <w:proofErr w:type="spellStart"/>
+      <w:r>
+        <w:rPr>
+          <w:rFonts w:ascii="Arial" w:hAnsi="Arial" w:cs="Arial"/>
+          <w:sz w:val="24"/>
+          <w:szCs w:val="24"/>
+          <w:lang w:val="en-US"/>
+        </w:rPr>
+        <w:t>em</w:t>
+      </w:r>
+      <w:proofErr w:type="spellEnd"/>
+      <w:r>
+        <w:rPr>
+          <w:rFonts w:ascii="Arial" w:hAnsi="Arial" w:cs="Arial"/>
+          <w:sz w:val="24"/>
+          <w:szCs w:val="24"/>
+          <w:lang w:val="en-US"/>
+        </w:rPr>
+        <w:t xml:space="preserve">: </w:t>
       </w:r>
       <w:hyperlink r:id="rId14" w:history="1">
         <w:r>
@@ -17424,7 +19601,47 @@
           <w:szCs w:val="24"/>
           <w:lang w:val="en-US"/>
         </w:rPr>
-        <w:t>. Acesso em: abr. 2020.</w:t>
+        <w:t xml:space="preserve">. </w:t>
+      </w:r>
+      <w:proofErr w:type="spellStart"/>
+      <w:r>
+        <w:rPr>
+          <w:rFonts w:ascii="Arial" w:hAnsi="Arial" w:cs="Arial"/>
+          <w:sz w:val="24"/>
+          <w:szCs w:val="24"/>
+          <w:lang w:val="en-US"/>
+        </w:rPr>
+        <w:t>Acesso</w:t>
+      </w:r>
+      <w:proofErr w:type="spellEnd"/>
+      <w:r>
+        <w:rPr>
+          <w:rFonts w:ascii="Arial" w:hAnsi="Arial" w:cs="Arial"/>
+          <w:sz w:val="24"/>
+          <w:szCs w:val="24"/>
+          <w:lang w:val="en-US"/>
+        </w:rPr>
+        <w:t xml:space="preserve"> </w:t>
+      </w:r>
+      <w:proofErr w:type="spellStart"/>
+      <w:r>
+        <w:rPr>
+          <w:rFonts w:ascii="Arial" w:hAnsi="Arial" w:cs="Arial"/>
+          <w:sz w:val="24"/>
+          <w:szCs w:val="24"/>
+          <w:lang w:val="en-US"/>
+        </w:rPr>
+        <w:t>em</w:t>
+      </w:r>
+      <w:proofErr w:type="spellEnd"/>
+      <w:r>
+        <w:rPr>
+          <w:rFonts w:ascii="Arial" w:hAnsi="Arial" w:cs="Arial"/>
+          <w:sz w:val="24"/>
+          <w:szCs w:val="24"/>
+          <w:lang w:val="en-US"/>
+        </w:rPr>
+        <w:t>: abr. 2020.</w:t>
       </w:r>
     </w:p>
     <w:p>
@@ -17460,7 +19677,25 @@
           <w:sz w:val="24"/>
           <w:szCs w:val="24"/>
         </w:rPr>
-        <w:t xml:space="preserve">, Ministério da Educação, [2008]. Disponivel em: </w:t>
+        <w:t xml:space="preserve">, Ministério da Educação, [2008]. </w:t>
+      </w:r>
+      <w:proofErr w:type="spellStart"/>
+      <w:r>
+        <w:rPr>
+          <w:rFonts w:ascii="Arial" w:hAnsi="Arial" w:cs="Arial"/>
+          <w:sz w:val="24"/>
+          <w:szCs w:val="24"/>
+        </w:rPr>
+        <w:t>Disponivel</w:t>
+      </w:r>
+      <w:proofErr w:type="spellEnd"/>
+      <w:r>
+        <w:rPr>
+          <w:rFonts w:ascii="Arial" w:hAnsi="Arial" w:cs="Arial"/>
+          <w:sz w:val="24"/>
+          <w:szCs w:val="24"/>
+        </w:rPr>
+        <w:t xml:space="preserve"> em: </w:t>
       </w:r>
       <w:hyperlink r:id="rId15" w:history="1">
         <w:r>
@@ -17620,7 +19855,25 @@
           <w:sz w:val="24"/>
           <w:szCs w:val="24"/>
         </w:rPr>
-        <w:t xml:space="preserve"> In Anais do Simpósio Brasileiro de Informática na Educação (SBIE), volume 29, pages 1463–1472.</w:t>
+        <w:t xml:space="preserve"> In Anais do Simpósio Brasileiro de Informática na Educação (SBIE), volume 29, </w:t>
+      </w:r>
+      <w:proofErr w:type="spellStart"/>
+      <w:r>
+        <w:rPr>
+          <w:rFonts w:ascii="Arial" w:hAnsi="Arial" w:cs="Arial"/>
+          <w:sz w:val="24"/>
+          <w:szCs w:val="24"/>
+        </w:rPr>
+        <w:t>pages</w:t>
+      </w:r>
+      <w:proofErr w:type="spellEnd"/>
+      <w:r>
+        <w:rPr>
+          <w:rFonts w:ascii="Arial" w:hAnsi="Arial" w:cs="Arial"/>
+          <w:sz w:val="24"/>
+          <w:szCs w:val="24"/>
+        </w:rPr>
+        <w:t xml:space="preserve"> 1463–1472.</w:t>
       </w:r>
     </w:p>
     <w:p>
@@ -17704,8 +19957,139 @@
           <w:sz w:val="24"/>
           <w:szCs w:val="24"/>
         </w:rPr>
-        <w:t>A survey on pre-processing educational data. Studies in Computational Intelligence</w:t>
-      </w:r>
+        <w:t xml:space="preserve">A </w:t>
+      </w:r>
+      <w:proofErr w:type="spellStart"/>
+      <w:r>
+        <w:rPr>
+          <w:rFonts w:ascii="Arial" w:hAnsi="Arial" w:cs="Arial"/>
+          <w:b/>
+          <w:sz w:val="24"/>
+          <w:szCs w:val="24"/>
+        </w:rPr>
+        <w:t>survey</w:t>
+      </w:r>
+      <w:proofErr w:type="spellEnd"/>
+      <w:r>
+        <w:rPr>
+          <w:rFonts w:ascii="Arial" w:hAnsi="Arial" w:cs="Arial"/>
+          <w:b/>
+          <w:sz w:val="24"/>
+          <w:szCs w:val="24"/>
+        </w:rPr>
+        <w:t xml:space="preserve"> </w:t>
+      </w:r>
+      <w:proofErr w:type="spellStart"/>
+      <w:r>
+        <w:rPr>
+          <w:rFonts w:ascii="Arial" w:hAnsi="Arial" w:cs="Arial"/>
+          <w:b/>
+          <w:sz w:val="24"/>
+          <w:szCs w:val="24"/>
+        </w:rPr>
+        <w:t>on</w:t>
+      </w:r>
+      <w:proofErr w:type="spellEnd"/>
+      <w:r>
+        <w:rPr>
+          <w:rFonts w:ascii="Arial" w:hAnsi="Arial" w:cs="Arial"/>
+          <w:b/>
+          <w:sz w:val="24"/>
+          <w:szCs w:val="24"/>
+        </w:rPr>
+        <w:t xml:space="preserve"> </w:t>
+      </w:r>
+      <w:proofErr w:type="spellStart"/>
+      <w:r>
+        <w:rPr>
+          <w:rFonts w:ascii="Arial" w:hAnsi="Arial" w:cs="Arial"/>
+          <w:b/>
+          <w:sz w:val="24"/>
+          <w:szCs w:val="24"/>
+        </w:rPr>
+        <w:t>pre-processing</w:t>
+      </w:r>
+      <w:proofErr w:type="spellEnd"/>
+      <w:r>
+        <w:rPr>
+          <w:rFonts w:ascii="Arial" w:hAnsi="Arial" w:cs="Arial"/>
+          <w:b/>
+          <w:sz w:val="24"/>
+          <w:szCs w:val="24"/>
+        </w:rPr>
+        <w:t xml:space="preserve"> </w:t>
+      </w:r>
+      <w:proofErr w:type="spellStart"/>
+      <w:r>
+        <w:rPr>
+          <w:rFonts w:ascii="Arial" w:hAnsi="Arial" w:cs="Arial"/>
+          <w:b/>
+          <w:sz w:val="24"/>
+          <w:szCs w:val="24"/>
+        </w:rPr>
+        <w:t>educational</w:t>
+      </w:r>
+      <w:proofErr w:type="spellEnd"/>
+      <w:r>
+        <w:rPr>
+          <w:rFonts w:ascii="Arial" w:hAnsi="Arial" w:cs="Arial"/>
+          <w:b/>
+          <w:sz w:val="24"/>
+          <w:szCs w:val="24"/>
+        </w:rPr>
+        <w:t xml:space="preserve"> data. </w:t>
+      </w:r>
+      <w:proofErr w:type="spellStart"/>
+      <w:r>
+        <w:rPr>
+          <w:rFonts w:ascii="Arial" w:hAnsi="Arial" w:cs="Arial"/>
+          <w:b/>
+          <w:sz w:val="24"/>
+          <w:szCs w:val="24"/>
+        </w:rPr>
+        <w:t>Studies</w:t>
+      </w:r>
+      <w:proofErr w:type="spellEnd"/>
+      <w:r>
+        <w:rPr>
+          <w:rFonts w:ascii="Arial" w:hAnsi="Arial" w:cs="Arial"/>
+          <w:b/>
+          <w:sz w:val="24"/>
+          <w:szCs w:val="24"/>
+        </w:rPr>
+        <w:t xml:space="preserve"> in </w:t>
+      </w:r>
+      <w:proofErr w:type="spellStart"/>
+      <w:r>
+        <w:rPr>
+          <w:rFonts w:ascii="Arial" w:hAnsi="Arial" w:cs="Arial"/>
+          <w:b/>
+          <w:sz w:val="24"/>
+          <w:szCs w:val="24"/>
+        </w:rPr>
+        <w:t>Computational</w:t>
+      </w:r>
+      <w:proofErr w:type="spellEnd"/>
+      <w:r>
+        <w:rPr>
+          <w:rFonts w:ascii="Arial" w:hAnsi="Arial" w:cs="Arial"/>
+          <w:b/>
+          <w:sz w:val="24"/>
+          <w:szCs w:val="24"/>
+        </w:rPr>
+        <w:t xml:space="preserve"> </w:t>
+      </w:r>
+      <w:proofErr w:type="spellStart"/>
+      <w:r>
+        <w:rPr>
+          <w:rFonts w:ascii="Arial" w:hAnsi="Arial" w:cs="Arial"/>
+          <w:b/>
+          <w:sz w:val="24"/>
+          <w:szCs w:val="24"/>
+        </w:rPr>
+        <w:t>Intelligence</w:t>
+      </w:r>
+      <w:proofErr w:type="spellEnd"/>
       <w:r>
         <w:rPr>
           <w:rFonts w:ascii="Arial" w:hAnsi="Arial" w:cs="Arial"/>
@@ -17736,7 +20120,27 @@
           <w:sz w:val="24"/>
           <w:szCs w:val="24"/>
         </w:rPr>
-        <w:t xml:space="preserve">SANDER, Benno. </w:t>
+        <w:t xml:space="preserve">SANDER, </w:t>
+      </w:r>
+      <w:proofErr w:type="spellStart"/>
+      <w:r>
+        <w:rPr>
+          <w:rFonts w:ascii="Arial" w:hAnsi="Arial" w:cs="Arial"/>
+          <w:color w:val="000000"/>
+          <w:sz w:val="24"/>
+          <w:szCs w:val="24"/>
+        </w:rPr>
+        <w:t>Benno</w:t>
+      </w:r>
+      <w:proofErr w:type="spellEnd"/>
+      <w:r>
+        <w:rPr>
+          <w:rFonts w:ascii="Arial" w:hAnsi="Arial" w:cs="Arial"/>
+          <w:color w:val="000000"/>
+          <w:sz w:val="24"/>
+          <w:szCs w:val="24"/>
+        </w:rPr>
+        <w:t xml:space="preserve">. </w:t>
       </w:r>
       <w:r>
         <w:rPr>
@@ -17965,8 +20369,39 @@
           <w:sz w:val="24"/>
           <w:szCs w:val="24"/>
         </w:rPr>
-        <w:t>Uma arquitetura Híbrida para Descoberta de Conhecimento em Base de Dados: Teoria de Rough Sets e Redes Neurais Aritificiais</w:t>
-      </w:r>
+        <w:t xml:space="preserve">Uma arquitetura Híbrida para Descoberta de Conhecimento em Base de Dados: Teoria de </w:t>
+      </w:r>
+      <w:proofErr w:type="spellStart"/>
+      <w:r>
+        <w:rPr>
+          <w:rFonts w:ascii="Arial" w:hAnsi="Arial" w:cs="Arial"/>
+          <w:b/>
+          <w:sz w:val="24"/>
+          <w:szCs w:val="24"/>
+        </w:rPr>
+        <w:t>Rough</w:t>
+      </w:r>
+      <w:proofErr w:type="spellEnd"/>
+      <w:r>
+        <w:rPr>
+          <w:rFonts w:ascii="Arial" w:hAnsi="Arial" w:cs="Arial"/>
+          <w:b/>
+          <w:sz w:val="24"/>
+          <w:szCs w:val="24"/>
+        </w:rPr>
+        <w:t xml:space="preserve"> Sets e Redes Neurais </w:t>
+      </w:r>
+      <w:proofErr w:type="spellStart"/>
+      <w:r>
+        <w:rPr>
+          <w:rFonts w:ascii="Arial" w:hAnsi="Arial" w:cs="Arial"/>
+          <w:b/>
+          <w:sz w:val="24"/>
+          <w:szCs w:val="24"/>
+        </w:rPr>
+        <w:t>Aritificiais</w:t>
+      </w:r>
+      <w:proofErr w:type="spellEnd"/>
       <w:r>
         <w:rPr>
           <w:rFonts w:ascii="Arial" w:hAnsi="Arial" w:cs="Arial"/>
@@ -17992,7 +20427,25 @@
           <w:sz w:val="24"/>
           <w:szCs w:val="24"/>
         </w:rPr>
-        <w:t>. Acesso em: abr 2020.</w:t>
+        <w:t xml:space="preserve">. Acesso em: </w:t>
+      </w:r>
+      <w:proofErr w:type="spellStart"/>
+      <w:r>
+        <w:rPr>
+          <w:rFonts w:ascii="Arial" w:hAnsi="Arial" w:cs="Arial"/>
+          <w:sz w:val="24"/>
+          <w:szCs w:val="24"/>
+        </w:rPr>
+        <w:t>abr</w:t>
+      </w:r>
+      <w:proofErr w:type="spellEnd"/>
+      <w:r>
+        <w:rPr>
+          <w:rFonts w:ascii="Arial" w:hAnsi="Arial" w:cs="Arial"/>
+          <w:sz w:val="24"/>
+          <w:szCs w:val="24"/>
+        </w:rPr>
+        <w:t xml:space="preserve"> 2020.</w:t>
       </w:r>
     </w:p>
     <w:p>
@@ -18361,7 +20814,25 @@
           <w:sz w:val="24"/>
           <w:szCs w:val="24"/>
         </w:rPr>
-        <w:t>0 páginas excluindo-se os elementos pré e pós-textuais</w:t>
+        <w:t xml:space="preserve">0 páginas excluindo-se os elementos </w:t>
+      </w:r>
+      <w:proofErr w:type="spellStart"/>
+      <w:r>
+        <w:rPr>
+          <w:rFonts w:ascii="Arial" w:hAnsi="Arial" w:cs="Arial"/>
+          <w:sz w:val="24"/>
+          <w:szCs w:val="24"/>
+        </w:rPr>
+        <w:t>pré</w:t>
+      </w:r>
+      <w:proofErr w:type="spellEnd"/>
+      <w:r>
+        <w:rPr>
+          <w:rFonts w:ascii="Arial" w:hAnsi="Arial" w:cs="Arial"/>
+          <w:sz w:val="24"/>
+          <w:szCs w:val="24"/>
+        </w:rPr>
+        <w:t xml:space="preserve"> e pós-textuais</w:t>
       </w:r>
       <w:r>
         <w:rPr>

</xml_diff>